<commit_message>
discussion of decentralized storage and figures
</commit_message>
<xml_diff>
--- a/content/docs/Service Oriented Architecture.docx
+++ b/content/docs/Service Oriented Architecture.docx
@@ -26,11 +26,9 @@
       </w:r>
     </w:p>
     <w:p>
-      <w:proofErr w:type="spellStart"/>
-      <w:r>
-        <w:t>Febuary</w:t>
-      </w:r>
-      <w:proofErr w:type="spellEnd"/>
+      <w:r>
+        <w:t>February</w:t>
+      </w:r>
       <w:r>
         <w:t xml:space="preserve"> 2018 </w:t>
       </w:r>
@@ -772,10 +770,8 @@
         <w:t xml:space="preserve">enables a global definition of services and their capabilities and logical boundaries to be defined, leading to increased ubiquity, reduced code overlap between service, and crucially increased interoperability and composability. </w:t>
       </w:r>
     </w:p>
-    <w:p>
-      <w:pPr>
-        <w:ind w:firstLine="720"/>
-      </w:pPr>
+    <w:p/>
+    <w:p>
       <w:r>
         <w:t xml:space="preserve">There are </w:t>
       </w:r>
@@ -825,9 +821,9 @@
         <w:t>rigour.</w:t>
       </w:r>
     </w:p>
-    <w:p>
-      <w:pPr>
-        <w:ind w:firstLine="720"/>
+    <w:p/>
+    <w:p>
+      <w:pPr>
         <w:rPr>
           <w:b/>
         </w:rPr>
@@ -1019,10 +1015,14 @@
         <w:t xml:space="preserve"> </w:t>
       </w:r>
       <w:r>
+        <w:rPr>
+          <w:noProof/>
+          <w:lang w:eastAsia="en-GB"/>
+        </w:rPr>
         <w:drawing>
-          <wp:inline distT="0" distB="0" distL="0" distR="0" wp14:anchorId="1CDE7081" wp14:editId="02E71643">
-            <wp:extent cx="5727700" cy="3251200"/>
-            <wp:effectExtent l="0" t="0" r="12700" b="0"/>
+          <wp:inline distT="0" distB="0" distL="0" distR="0" wp14:anchorId="1CDE7081" wp14:editId="30C6D87D">
+            <wp:extent cx="5842635" cy="2802255"/>
+            <wp:effectExtent l="0" t="0" r="0" b="0"/>
             <wp:docPr id="1" name="Picture 1"/>
             <wp:cNvGraphicFramePr>
               <a:graphicFrameLocks xmlns:a="http://schemas.openxmlformats.org/drawingml/2006/main" noChangeAspect="1"/>
@@ -1043,7 +1043,7 @@
                   <pic:spPr>
                     <a:xfrm>
                       <a:off x="0" y="0"/>
-                      <a:ext cx="5727700" cy="3251200"/>
+                      <a:ext cx="5842635" cy="2802255"/>
                     </a:xfrm>
                     <a:prstGeom prst="rect">
                       <a:avLst/>
@@ -1059,19 +1059,811 @@
     <w:p>
       <w:pPr>
         <w:rPr>
-          <w:b/>
-          <w:i/>
-        </w:rPr>
-      </w:pPr>
-      <w:r>
-        <w:rPr>
-          <w:b/>
+          <w:i/>
+        </w:rPr>
+      </w:pPr>
+      <w:r>
+        <w:rPr>
           <w:i/>
         </w:rPr>
         <w:t>Figure 1: Project design phases</w:t>
+      </w:r>
+    </w:p>
+    <w:p>
+      <w:r>
+        <w:rPr>
+          <w:b/>
+        </w:rPr>
+        <w:t xml:space="preserve">A.1.0 </w:t>
+      </w:r>
+      <w:r>
+        <w:rPr>
+          <w:b/>
+        </w:rPr>
+        <w:t>Service Inventory Planning</w:t>
+      </w:r>
+    </w:p>
+    <w:p/>
+    <w:p>
+      <w:proofErr w:type="spellStart"/>
+      <w:r>
+        <w:t>Erl</w:t>
+      </w:r>
+      <w:proofErr w:type="spellEnd"/>
+      <w:r>
+        <w:t xml:space="preserve"> </w:t>
+      </w:r>
+      <w:r>
+        <w:t xml:space="preserve">(2005, pg. </w:t>
+      </w:r>
+      <w:r>
+        <w:t>96-97</w:t>
+      </w:r>
+      <w:r>
+        <w:t>)</w:t>
+      </w:r>
+      <w:r>
+        <w:t xml:space="preserve"> define this as a </w:t>
+      </w:r>
+      <w:proofErr w:type="gramStart"/>
+      <w:r>
+        <w:t>four stage</w:t>
+      </w:r>
+      <w:proofErr w:type="gramEnd"/>
+      <w:r>
+        <w:t xml:space="preserve"> cycle </w:t>
+      </w:r>
+      <w:r>
+        <w:t xml:space="preserve">which aims to produce a </w:t>
+      </w:r>
+      <w:r>
+        <w:rPr>
+          <w:i/>
+        </w:rPr>
+        <w:t>‘service inventory blueprint’</w:t>
+      </w:r>
+      <w:r>
+        <w:t xml:space="preserve"> as a deliverable, from which services will be built.</w:t>
+      </w:r>
+      <w:r>
+        <w:t xml:space="preserve"> </w:t>
+      </w:r>
+      <w:r>
+        <w:t xml:space="preserve">The blueprint is derived from following the </w:t>
+      </w:r>
+      <w:proofErr w:type="gramStart"/>
+      <w:r>
+        <w:t>four step</w:t>
+      </w:r>
+      <w:proofErr w:type="gramEnd"/>
+      <w:r>
+        <w:t xml:space="preserve"> cycle depicted in Figure 2. </w:t>
+      </w:r>
+      <w:r>
+        <w:t>The application of this cycle in this project is detailed below.</w:t>
+      </w:r>
+    </w:p>
+    <w:p/>
+    <w:p>
+      <w:r>
+        <w:drawing>
+          <wp:inline distT="0" distB="0" distL="0" distR="0" wp14:anchorId="2E5A0785" wp14:editId="0F5350EC">
+            <wp:extent cx="5765412" cy="2580640"/>
+            <wp:effectExtent l="0" t="0" r="635" b="10160"/>
+            <wp:docPr id="3" name="Picture 3"/>
+            <wp:cNvGraphicFramePr>
+              <a:graphicFrameLocks xmlns:a="http://schemas.openxmlformats.org/drawingml/2006/main" noChangeAspect="1"/>
+            </wp:cNvGraphicFramePr>
+            <a:graphic xmlns:a="http://schemas.openxmlformats.org/drawingml/2006/main">
+              <a:graphicData uri="http://schemas.openxmlformats.org/drawingml/2006/picture">
+                <pic:pic xmlns:pic="http://schemas.openxmlformats.org/drawingml/2006/picture">
+                  <pic:nvPicPr>
+                    <pic:cNvPr id="1" name=""/>
+                    <pic:cNvPicPr/>
+                  </pic:nvPicPr>
+                  <pic:blipFill>
+                    <a:blip r:embed="rId6"/>
+                    <a:stretch>
+                      <a:fillRect/>
+                    </a:stretch>
+                  </pic:blipFill>
+                  <pic:spPr>
+                    <a:xfrm>
+                      <a:off x="0" y="0"/>
+                      <a:ext cx="5808322" cy="2599847"/>
+                    </a:xfrm>
+                    <a:prstGeom prst="rect">
+                      <a:avLst/>
+                    </a:prstGeom>
+                  </pic:spPr>
+                </pic:pic>
+              </a:graphicData>
+            </a:graphic>
+          </wp:inline>
+        </w:drawing>
+      </w:r>
+    </w:p>
+    <w:p/>
+    <w:p>
+      <w:pPr>
+        <w:rPr>
+          <w:i/>
+        </w:rPr>
+      </w:pPr>
+      <w:r>
+        <w:rPr>
+          <w:i/>
+        </w:rPr>
+        <w:t xml:space="preserve">Figure 2: Service Inventory Analysis Cycle, Source: </w:t>
+      </w:r>
+      <w:proofErr w:type="spellStart"/>
+      <w:r>
+        <w:rPr>
+          <w:i/>
+        </w:rPr>
+        <w:t>Erl</w:t>
+      </w:r>
+      <w:proofErr w:type="spellEnd"/>
+      <w:r>
+        <w:rPr>
+          <w:i/>
+        </w:rPr>
+        <w:t xml:space="preserve">. 2005, </w:t>
+      </w:r>
+      <w:proofErr w:type="spellStart"/>
+      <w:r>
+        <w:rPr>
+          <w:i/>
+        </w:rPr>
+        <w:t>P.g</w:t>
+      </w:r>
+      <w:proofErr w:type="spellEnd"/>
+      <w:r>
+        <w:rPr>
+          <w:i/>
+        </w:rPr>
+        <w:t xml:space="preserve">. 96.  </w:t>
+      </w:r>
+    </w:p>
+    <w:p>
+      <w:pPr>
+        <w:rPr>
+          <w:i/>
+        </w:rPr>
+      </w:pPr>
+    </w:p>
+    <w:p>
+      <w:pPr>
+        <w:rPr>
+          <w:b/>
+        </w:rPr>
+      </w:pPr>
+      <w:r>
+        <w:rPr>
+          <w:b/>
+        </w:rPr>
+        <w:t>A.1.1</w:t>
+      </w:r>
+      <w:r>
+        <w:rPr>
+          <w:b/>
+        </w:rPr>
+        <w:t xml:space="preserve"> </w:t>
+      </w:r>
+      <w:r>
+        <w:rPr>
+          <w:b/>
+        </w:rPr>
+        <w:t>Define Enterprise Business Models</w:t>
+      </w:r>
+    </w:p>
+    <w:p/>
+    <w:p>
+      <w:r>
+        <w:t>This p</w:t>
+      </w:r>
+      <w:r>
+        <w:t>hase typically involves analysing</w:t>
+      </w:r>
+      <w:r>
+        <w:t xml:space="preserve"> existing and required business process and entity models to conceptualised fundamental requirements of the se</w:t>
+      </w:r>
+      <w:r>
+        <w:t xml:space="preserve">rvice inventory. The following </w:t>
+      </w:r>
+      <w:r>
+        <w:t xml:space="preserve">core </w:t>
+      </w:r>
+      <w:r>
+        <w:t xml:space="preserve">business process definitions were asserted the goals of </w:t>
+      </w:r>
+      <w:r>
+        <w:rPr>
+          <w:i/>
+        </w:rPr>
+        <w:t xml:space="preserve">this </w:t>
+      </w:r>
+      <w:r>
+        <w:t xml:space="preserve">business process: </w:t>
+      </w:r>
+    </w:p>
+    <w:p/>
+    <w:p>
+      <w:pPr>
+        <w:pStyle w:val="ListParagraph"/>
+        <w:numPr>
+          <w:ilvl w:val="0"/>
+          <w:numId w:val="5"/>
+        </w:numPr>
+      </w:pPr>
+      <w:r>
+        <w:t xml:space="preserve">Many course providers can offer Many Courses to a collaborate colleague of material </w:t>
+      </w:r>
+    </w:p>
+    <w:p>
+      <w:pPr>
+        <w:pStyle w:val="ListParagraph"/>
+        <w:numPr>
+          <w:ilvl w:val="0"/>
+          <w:numId w:val="5"/>
+        </w:numPr>
+      </w:pPr>
+      <w:r>
+        <w:t xml:space="preserve">Qualifications from disparate course providers can be </w:t>
+      </w:r>
+      <w:r>
+        <w:t>‘bundled’</w:t>
+      </w:r>
+      <w:r>
+        <w:t xml:space="preserve"> to form a single qualification</w:t>
+      </w:r>
+      <w:r>
+        <w:t xml:space="preserve"> </w:t>
+      </w:r>
+    </w:p>
+    <w:p>
+      <w:pPr>
+        <w:pStyle w:val="ListParagraph"/>
+        <w:numPr>
+          <w:ilvl w:val="0"/>
+          <w:numId w:val="5"/>
+        </w:numPr>
+      </w:pPr>
+      <w:r>
+        <w:t xml:space="preserve">Students can </w:t>
+      </w:r>
+      <w:r>
+        <w:t xml:space="preserve">sign up for single standalone course from a course provider or to a larger qualification offered from one or many course providers </w:t>
+      </w:r>
+    </w:p>
+    <w:p>
+      <w:pPr>
+        <w:pStyle w:val="ListParagraph"/>
+        <w:numPr>
+          <w:ilvl w:val="0"/>
+          <w:numId w:val="5"/>
+        </w:numPr>
+      </w:pPr>
+      <w:r>
+        <w:t>‘</w:t>
+      </w:r>
+      <w:r>
+        <w:rPr>
+          <w:i/>
+        </w:rPr>
+        <w:t>Build your own Degree’</w:t>
+      </w:r>
+      <w:r>
+        <w:rPr>
+          <w:i/>
+        </w:rPr>
+        <w:t xml:space="preserve"> </w:t>
+      </w:r>
+      <w:r>
+        <w:t xml:space="preserve">enables students to cherry pick modules in a given area of study. </w:t>
+      </w:r>
+    </w:p>
+    <w:p>
+      <w:pPr>
+        <w:pStyle w:val="ListParagraph"/>
+        <w:numPr>
+          <w:ilvl w:val="0"/>
+          <w:numId w:val="5"/>
+        </w:numPr>
+      </w:pPr>
+      <w:r>
+        <w:t>Course providers need to able</w:t>
+      </w:r>
+      <w:r>
+        <w:t xml:space="preserve"> </w:t>
+      </w:r>
+      <w:r>
+        <w:t>provide content for modules, this may be in various media types (PDFs, Video Media Files etc.)</w:t>
+      </w:r>
+    </w:p>
+    <w:p>
+      <w:pPr>
+        <w:pStyle w:val="ListParagraph"/>
+        <w:numPr>
+          <w:ilvl w:val="0"/>
+          <w:numId w:val="5"/>
+        </w:numPr>
+      </w:pPr>
+      <w:r>
+        <w:t xml:space="preserve">Students need to be able to content will low latency at any time. </w:t>
+      </w:r>
+    </w:p>
+    <w:p>
+      <w:pPr>
+        <w:pStyle w:val="ListParagraph"/>
+        <w:numPr>
+          <w:ilvl w:val="0"/>
+          <w:numId w:val="5"/>
+        </w:numPr>
+      </w:pPr>
+      <w:r>
+        <w:t xml:space="preserve">Students need to able to submit module assessments </w:t>
+      </w:r>
+    </w:p>
+    <w:p>
+      <w:pPr>
+        <w:pStyle w:val="ListParagraph"/>
+        <w:numPr>
+          <w:ilvl w:val="0"/>
+          <w:numId w:val="5"/>
+        </w:numPr>
+      </w:pPr>
+      <w:r>
+        <w:t>Course providers need to be able to access student submissions and provide grading and feedback to them</w:t>
+      </w:r>
+    </w:p>
+    <w:p>
+      <w:pPr>
+        <w:pStyle w:val="ListParagraph"/>
+        <w:numPr>
+          <w:ilvl w:val="0"/>
+          <w:numId w:val="5"/>
+        </w:numPr>
+      </w:pPr>
+      <w:r>
+        <w:t xml:space="preserve">Students need to be able to download any certificates awarded as a result of completing a given module/course. </w:t>
+      </w:r>
+    </w:p>
+    <w:p/>
+    <w:p>
+      <w:r>
+        <w:t xml:space="preserve">In </w:t>
+      </w:r>
+      <w:proofErr w:type="gramStart"/>
+      <w:r>
+        <w:t>addition</w:t>
+      </w:r>
+      <w:proofErr w:type="gramEnd"/>
+      <w:r>
+        <w:t xml:space="preserve"> these </w:t>
+      </w:r>
+      <w:r>
+        <w:rPr>
+          <w:i/>
+        </w:rPr>
+        <w:t xml:space="preserve">core </w:t>
+      </w:r>
+      <w:r>
+        <w:t xml:space="preserve">requirements, there are also several ancillary requirements for a fully functional system, such creating an account, logging in, signing up to a service and making payments. </w:t>
+      </w:r>
+      <w:r>
+        <w:t xml:space="preserve">A deeper analysis of these ancillary tasks has been omitted from this phase of the report as they are fundamental to any given web application, and not unique to </w:t>
+      </w:r>
+      <w:r>
+        <w:rPr>
+          <w:i/>
+        </w:rPr>
+        <w:t xml:space="preserve">this </w:t>
+      </w:r>
+      <w:r>
+        <w:t xml:space="preserve">project. </w:t>
+      </w:r>
+    </w:p>
+    <w:p/>
+    <w:p>
+      <w:r>
+        <w:t xml:space="preserve">Having </w:t>
+      </w:r>
+      <w:r>
+        <w:t xml:space="preserve">Identified decomposed the core units a key design choice presented itself on the matter of item 5 which had to be answered before a service inventory blueprint could be created: should a centralised database of content be used which content providers upload material be used, or, alternatively should institutions be store all content locally and </w:t>
+      </w:r>
+      <w:r>
+        <w:t xml:space="preserve">the MightMooC service connect to the </w:t>
+      </w:r>
+      <w:r>
+        <w:t xml:space="preserve">institutions and </w:t>
+      </w:r>
+      <w:r>
+        <w:rPr>
+          <w:i/>
+        </w:rPr>
+        <w:t>lazily</w:t>
+      </w:r>
+      <w:r>
+        <w:t xml:space="preserve"> </w:t>
+      </w:r>
+      <w:r>
+        <w:t xml:space="preserve">access the content as and when requested from an end-user client? </w:t>
+      </w:r>
+    </w:p>
+    <w:p/>
+    <w:p>
+      <w:r>
+        <w:t>D</w:t>
+      </w:r>
+      <w:r>
+        <w:t xml:space="preserve">ecentralised </w:t>
+      </w:r>
+      <w:r>
+        <w:t xml:space="preserve">content </w:t>
+      </w:r>
+      <w:r>
+        <w:t xml:space="preserve">storage </w:t>
+      </w:r>
+      <w:r>
+        <w:t>has several pragmatic</w:t>
+      </w:r>
+      <w:r>
+        <w:t xml:space="preserve"> advantageous as it allow</w:t>
+      </w:r>
+      <w:r>
+        <w:t>s</w:t>
+      </w:r>
+      <w:r>
+        <w:t xml:space="preserve"> institutions to maintain their own co</w:t>
+      </w:r>
+      <w:r>
+        <w:t xml:space="preserve">ntent locally. This would mean that any issues of sharing intellectual property with a </w:t>
+      </w:r>
+      <w:proofErr w:type="gramStart"/>
+      <w:r>
+        <w:t>third party</w:t>
+      </w:r>
+      <w:proofErr w:type="gramEnd"/>
+      <w:r>
+        <w:t xml:space="preserve"> service, and potential security concerns that come with this, are avoided. </w:t>
+      </w:r>
+    </w:p>
+    <w:p/>
+    <w:p>
+      <w:r>
+        <w:t xml:space="preserve">It </w:t>
+      </w:r>
+      <w:r>
+        <w:t>could also mean a lower barrier for entry to the content providers</w:t>
+      </w:r>
+      <w:r>
+        <w:t xml:space="preserve">, as </w:t>
+      </w:r>
+      <w:r>
+        <w:t xml:space="preserve">rather than having to upload content in a standardized manner suitable for the schema defined by </w:t>
+      </w:r>
+      <w:proofErr w:type="spellStart"/>
+      <w:r>
+        <w:t>MightyMooC</w:t>
+      </w:r>
+      <w:proofErr w:type="spellEnd"/>
+      <w:r>
+        <w:t>, course providers could simply build a client service which connected to their own content stores to access material and serve it back up to MightMooC</w:t>
+      </w:r>
+      <w:r>
+        <w:t xml:space="preserve"> on request</w:t>
+      </w:r>
+      <w:r>
+        <w:t>.</w:t>
+      </w:r>
+      <w:r>
+        <w:t xml:space="preserve"> This is in line with SOA principles of interoperability</w:t>
+      </w:r>
+      <w:r>
+        <w:t xml:space="preserve">, as given the client was well built it could potentially act as </w:t>
+      </w:r>
+      <w:proofErr w:type="gramStart"/>
+      <w:r>
+        <w:t>a</w:t>
+      </w:r>
+      <w:proofErr w:type="gramEnd"/>
+      <w:r>
+        <w:t xml:space="preserve"> interface for any content that the institution wanted to offer</w:t>
+      </w:r>
+      <w:r>
+        <w:t>.</w:t>
+      </w:r>
+      <w:r>
+        <w:t xml:space="preserve"> </w:t>
+      </w:r>
+      <w:r>
+        <w:t>It is worth noting that d</w:t>
+      </w:r>
+      <w:r>
+        <w:t xml:space="preserve">epending on the IT capabilities of the institution in question, this could potentially lower or raise the barrier to entry, as the alternative would be more of a manual task of uploading material in an approved data format. </w:t>
+      </w:r>
+    </w:p>
+    <w:p/>
+    <w:p>
+      <w:r>
+        <w:t xml:space="preserve">There is another issue with this infrastructure relating to </w:t>
+      </w:r>
+      <w:r>
+        <w:t xml:space="preserve">course </w:t>
+      </w:r>
+      <w:r>
+        <w:t>popularity</w:t>
+      </w:r>
+    </w:p>
+    <w:p/>
+    <w:p>
+      <w:r>
+        <w:t xml:space="preserve">y and </w:t>
+      </w:r>
+      <w:r>
+        <w:t>bandwidth constraints on the course providers</w:t>
+      </w:r>
+      <w:r>
+        <w:t xml:space="preserve">. If content </w:t>
+      </w:r>
+      <w:r>
+        <w:t xml:space="preserve">was </w:t>
+      </w:r>
+      <w:proofErr w:type="spellStart"/>
+      <w:r>
+        <w:t>POSTed</w:t>
+      </w:r>
+      <w:proofErr w:type="spellEnd"/>
+      <w:r>
+        <w:t xml:space="preserve"> to the </w:t>
+      </w:r>
+      <w:proofErr w:type="spellStart"/>
+      <w:r>
+        <w:t>MightyMooC</w:t>
+      </w:r>
+      <w:proofErr w:type="spellEnd"/>
+      <w:r>
+        <w:t xml:space="preserve"> service </w:t>
+      </w:r>
+      <w:r>
+        <w:t xml:space="preserve">lazily upon </w:t>
+      </w:r>
+      <w:r>
+        <w:t xml:space="preserve">request, </w:t>
+      </w:r>
+      <w:r>
+        <w:rPr>
+          <w:i/>
+        </w:rPr>
+        <w:t>the bandwidth consumed by the course provider would be a function of the number of concurrent requests</w:t>
+      </w:r>
+      <w:r>
+        <w:t xml:space="preserve">. Given the assumption that the more subscribers on a course the greater probability of concurrent requests, </w:t>
+      </w:r>
+      <w:r>
+        <w:t xml:space="preserve">course providers </w:t>
+      </w:r>
+      <w:r>
+        <w:t>would</w:t>
+      </w:r>
+      <w:r>
+        <w:t xml:space="preserve"> become burdened with a high volume of requests at spiking times. Put another way, </w:t>
+      </w:r>
+      <w:r>
+        <w:rPr>
+          <w:i/>
+        </w:rPr>
+        <w:t>the predicted quality of service for a given module of content is inversely proportional to the number of subscribers</w:t>
       </w:r>
       <w:bookmarkStart w:id="0" w:name="_GoBack"/>
       <w:bookmarkEnd w:id="0"/>
+      <w:r>
+        <w:rPr>
+          <w:i/>
+        </w:rPr>
+        <w:t xml:space="preserve"> to that </w:t>
+      </w:r>
+      <w:r>
+        <w:rPr>
+          <w:i/>
+        </w:rPr>
+        <w:t>content</w:t>
+      </w:r>
+      <w:r>
+        <w:rPr>
+          <w:i/>
+        </w:rPr>
+        <w:t xml:space="preserve">. </w:t>
+      </w:r>
+      <w:r>
+        <w:t>This</w:t>
+      </w:r>
+      <w:r>
+        <w:t xml:space="preserve"> is a serious limitation and one that could affect the success of the platform. </w:t>
+      </w:r>
+    </w:p>
+    <w:p/>
+    <w:p>
+      <w:r>
+        <w:t xml:space="preserve">One potential solution would be to the use of an internal caching server such as </w:t>
+      </w:r>
+      <w:proofErr w:type="spellStart"/>
+      <w:r>
+        <w:rPr>
+          <w:i/>
+        </w:rPr>
+        <w:t>Redis</w:t>
+      </w:r>
+      <w:proofErr w:type="spellEnd"/>
+      <w:r>
+        <w:t xml:space="preserve"> to temporally store the content </w:t>
+      </w:r>
+      <w:r>
+        <w:t xml:space="preserve">following a GET request from an external client. This way, </w:t>
+      </w:r>
+      <w:proofErr w:type="spellStart"/>
+      <w:r>
+        <w:t>MightMooc</w:t>
+      </w:r>
+      <w:proofErr w:type="spellEnd"/>
+      <w:r>
+        <w:t xml:space="preserve"> could make a single GET request to the content provider and cache the response. Any clients subsequently requesting the same content </w:t>
+      </w:r>
+      <w:r>
+        <w:t>would</w:t>
+      </w:r>
+      <w:r>
+        <w:t xml:space="preserve"> have it served from the cache server. This has the additional benefit of </w:t>
+      </w:r>
+      <w:r>
+        <w:t xml:space="preserve">optimising </w:t>
+      </w:r>
+      <w:r>
+        <w:t xml:space="preserve">performance through </w:t>
+      </w:r>
+      <w:r>
+        <w:t xml:space="preserve">data locality. Cache servers could be physically located in </w:t>
+      </w:r>
+      <w:proofErr w:type="gramStart"/>
+      <w:r>
+        <w:t>an</w:t>
+      </w:r>
+      <w:proofErr w:type="gramEnd"/>
+      <w:r>
+        <w:t xml:space="preserve"> cloud infrastruc</w:t>
+      </w:r>
+      <w:r>
+        <w:t>ture in various global regions, allow for regional caching and serving of data to match the location of inbound client GET requests.</w:t>
+      </w:r>
+    </w:p>
+    <w:p/>
+    <w:p>
+      <w:r>
+        <w:t xml:space="preserve">There are however several issues with this design. A large problem is that is breaks the principle of </w:t>
+      </w:r>
+      <w:r>
+        <w:rPr>
+          <w:i/>
+        </w:rPr>
+        <w:t>service loose coupling</w:t>
+      </w:r>
+      <w:r>
+        <w:t xml:space="preserve">. In the decentralised storage </w:t>
+      </w:r>
+      <w:proofErr w:type="gramStart"/>
+      <w:r>
+        <w:t>model</w:t>
+      </w:r>
+      <w:proofErr w:type="gramEnd"/>
+      <w:r>
+        <w:t xml:space="preserve"> there is a tight coupling between the course provider and the content being served, if for any given reason a university suffered an availability fault in its own infrastructure, any subscribed students would not be able to access the enrolled content. Whilst thi</w:t>
+      </w:r>
+      <w:r>
+        <w:t xml:space="preserve">s is arguably a greater issue for a centralised data storage </w:t>
+      </w:r>
+      <w:r>
+        <w:t>platform as it introduces a single point of failure</w:t>
+      </w:r>
+      <w:r>
+        <w:t xml:space="preserve">, the fact that the data storage would be handled internally would mitigate the risk of </w:t>
+      </w:r>
+      <w:r>
+        <w:t xml:space="preserve"> </w:t>
+      </w:r>
+    </w:p>
+    <w:p/>
+    <w:p>
+      <w:r>
+        <w:drawing>
+          <wp:inline distT="0" distB="0" distL="0" distR="0" wp14:anchorId="03AB91F9" wp14:editId="6C90CE59">
+            <wp:extent cx="5727700" cy="3395345"/>
+            <wp:effectExtent l="0" t="0" r="12700" b="8255"/>
+            <wp:docPr id="6" name="Picture 6"/>
+            <wp:cNvGraphicFramePr>
+              <a:graphicFrameLocks xmlns:a="http://schemas.openxmlformats.org/drawingml/2006/main" noChangeAspect="1"/>
+            </wp:cNvGraphicFramePr>
+            <a:graphic xmlns:a="http://schemas.openxmlformats.org/drawingml/2006/main">
+              <a:graphicData uri="http://schemas.openxmlformats.org/drawingml/2006/picture">
+                <pic:pic xmlns:pic="http://schemas.openxmlformats.org/drawingml/2006/picture">
+                  <pic:nvPicPr>
+                    <pic:cNvPr id="1" name=""/>
+                    <pic:cNvPicPr/>
+                  </pic:nvPicPr>
+                  <pic:blipFill>
+                    <a:blip r:embed="rId7"/>
+                    <a:stretch>
+                      <a:fillRect/>
+                    </a:stretch>
+                  </pic:blipFill>
+                  <pic:spPr>
+                    <a:xfrm>
+                      <a:off x="0" y="0"/>
+                      <a:ext cx="5727700" cy="3395345"/>
+                    </a:xfrm>
+                    <a:prstGeom prst="rect">
+                      <a:avLst/>
+                    </a:prstGeom>
+                  </pic:spPr>
+                </pic:pic>
+              </a:graphicData>
+            </a:graphic>
+          </wp:inline>
+        </w:drawing>
+      </w:r>
+    </w:p>
+    <w:p>
+      <w:pPr>
+        <w:rPr>
+          <w:i/>
+        </w:rPr>
+      </w:pPr>
+      <w:r>
+        <w:rPr>
+          <w:i/>
+        </w:rPr>
+        <w:t xml:space="preserve">Figure 3: </w:t>
+      </w:r>
+      <w:r>
+        <w:rPr>
+          <w:i/>
+        </w:rPr>
+        <w:t xml:space="preserve">An example of a system whereby content storage is handled locally by the course providers and lazily served upon request. </w:t>
+      </w:r>
+      <w:r>
+        <w:rPr>
+          <w:i/>
+        </w:rPr>
+        <w:t xml:space="preserve">Here we see the process by </w:t>
+      </w:r>
+      <w:proofErr w:type="gramStart"/>
+      <w:r>
+        <w:rPr>
+          <w:i/>
+        </w:rPr>
+        <w:t>which  an</w:t>
+      </w:r>
+      <w:proofErr w:type="gramEnd"/>
+      <w:r>
+        <w:rPr>
+          <w:i/>
+        </w:rPr>
+        <w:t xml:space="preserve"> end user would search for courses in a given subject. </w:t>
+      </w:r>
+    </w:p>
+    <w:p>
+      <w:pPr>
+        <w:rPr>
+          <w:i/>
+        </w:rPr>
+      </w:pPr>
+    </w:p>
+    <w:p>
+      <w:pPr>
+        <w:rPr>
+          <w:i/>
+        </w:rPr>
+      </w:pPr>
     </w:p>
     <w:sectPr>
       <w:pgSz w:w="11900" w:h="16840"/>
@@ -1421,6 +2213,273 @@
       </w:rPr>
     </w:lvl>
   </w:abstractNum>
+  <w:abstractNum w:abstractNumId="3">
+    <w:nsid w:val="45581550"/>
+    <w:multiLevelType w:val="hybridMultilevel"/>
+    <w:tmpl w:val="E79CCE04"/>
+    <w:lvl w:ilvl="0" w:tplc="08090011">
+      <w:start w:val="1"/>
+      <w:numFmt w:val="decimal"/>
+      <w:lvlText w:val="%1)"/>
+      <w:lvlJc w:val="left"/>
+      <w:pPr>
+        <w:ind w:left="720" w:hanging="360"/>
+      </w:pPr>
+      <w:rPr>
+        <w:rFonts w:hint="default"/>
+      </w:rPr>
+    </w:lvl>
+    <w:lvl w:ilvl="1" w:tplc="08090019" w:tentative="1">
+      <w:start w:val="1"/>
+      <w:numFmt w:val="lowerLetter"/>
+      <w:lvlText w:val="%2."/>
+      <w:lvlJc w:val="left"/>
+      <w:pPr>
+        <w:ind w:left="1440" w:hanging="360"/>
+      </w:pPr>
+    </w:lvl>
+    <w:lvl w:ilvl="2" w:tplc="0809001B" w:tentative="1">
+      <w:start w:val="1"/>
+      <w:numFmt w:val="lowerRoman"/>
+      <w:lvlText w:val="%3."/>
+      <w:lvlJc w:val="right"/>
+      <w:pPr>
+        <w:ind w:left="2160" w:hanging="180"/>
+      </w:pPr>
+    </w:lvl>
+    <w:lvl w:ilvl="3" w:tplc="0809000F" w:tentative="1">
+      <w:start w:val="1"/>
+      <w:numFmt w:val="decimal"/>
+      <w:lvlText w:val="%4."/>
+      <w:lvlJc w:val="left"/>
+      <w:pPr>
+        <w:ind w:left="2880" w:hanging="360"/>
+      </w:pPr>
+    </w:lvl>
+    <w:lvl w:ilvl="4" w:tplc="08090019" w:tentative="1">
+      <w:start w:val="1"/>
+      <w:numFmt w:val="lowerLetter"/>
+      <w:lvlText w:val="%5."/>
+      <w:lvlJc w:val="left"/>
+      <w:pPr>
+        <w:ind w:left="3600" w:hanging="360"/>
+      </w:pPr>
+    </w:lvl>
+    <w:lvl w:ilvl="5" w:tplc="0809001B" w:tentative="1">
+      <w:start w:val="1"/>
+      <w:numFmt w:val="lowerRoman"/>
+      <w:lvlText w:val="%6."/>
+      <w:lvlJc w:val="right"/>
+      <w:pPr>
+        <w:ind w:left="4320" w:hanging="180"/>
+      </w:pPr>
+    </w:lvl>
+    <w:lvl w:ilvl="6" w:tplc="0809000F" w:tentative="1">
+      <w:start w:val="1"/>
+      <w:numFmt w:val="decimal"/>
+      <w:lvlText w:val="%7."/>
+      <w:lvlJc w:val="left"/>
+      <w:pPr>
+        <w:ind w:left="5040" w:hanging="360"/>
+      </w:pPr>
+    </w:lvl>
+    <w:lvl w:ilvl="7" w:tplc="08090019" w:tentative="1">
+      <w:start w:val="1"/>
+      <w:numFmt w:val="lowerLetter"/>
+      <w:lvlText w:val="%8."/>
+      <w:lvlJc w:val="left"/>
+      <w:pPr>
+        <w:ind w:left="5760" w:hanging="360"/>
+      </w:pPr>
+    </w:lvl>
+    <w:lvl w:ilvl="8" w:tplc="0809001B" w:tentative="1">
+      <w:start w:val="1"/>
+      <w:numFmt w:val="lowerRoman"/>
+      <w:lvlText w:val="%9."/>
+      <w:lvlJc w:val="right"/>
+      <w:pPr>
+        <w:ind w:left="6480" w:hanging="180"/>
+      </w:pPr>
+    </w:lvl>
+  </w:abstractNum>
+  <w:abstractNum w:abstractNumId="4">
+    <w:nsid w:val="655672A6"/>
+    <w:multiLevelType w:val="hybridMultilevel"/>
+    <w:tmpl w:val="F78696A2"/>
+    <w:lvl w:ilvl="0" w:tplc="943C2F54">
+      <w:start w:val="1"/>
+      <w:numFmt w:val="decimal"/>
+      <w:lvlText w:val="%1."/>
+      <w:lvlJc w:val="left"/>
+      <w:pPr>
+        <w:ind w:left="1080" w:hanging="360"/>
+      </w:pPr>
+      <w:rPr>
+        <w:rFonts w:hint="default"/>
+      </w:rPr>
+    </w:lvl>
+    <w:lvl w:ilvl="1" w:tplc="08090019" w:tentative="1">
+      <w:start w:val="1"/>
+      <w:numFmt w:val="lowerLetter"/>
+      <w:lvlText w:val="%2."/>
+      <w:lvlJc w:val="left"/>
+      <w:pPr>
+        <w:ind w:left="1800" w:hanging="360"/>
+      </w:pPr>
+    </w:lvl>
+    <w:lvl w:ilvl="2" w:tplc="0809001B" w:tentative="1">
+      <w:start w:val="1"/>
+      <w:numFmt w:val="lowerRoman"/>
+      <w:lvlText w:val="%3."/>
+      <w:lvlJc w:val="right"/>
+      <w:pPr>
+        <w:ind w:left="2520" w:hanging="180"/>
+      </w:pPr>
+    </w:lvl>
+    <w:lvl w:ilvl="3" w:tplc="0809000F" w:tentative="1">
+      <w:start w:val="1"/>
+      <w:numFmt w:val="decimal"/>
+      <w:lvlText w:val="%4."/>
+      <w:lvlJc w:val="left"/>
+      <w:pPr>
+        <w:ind w:left="3240" w:hanging="360"/>
+      </w:pPr>
+    </w:lvl>
+    <w:lvl w:ilvl="4" w:tplc="08090019" w:tentative="1">
+      <w:start w:val="1"/>
+      <w:numFmt w:val="lowerLetter"/>
+      <w:lvlText w:val="%5."/>
+      <w:lvlJc w:val="left"/>
+      <w:pPr>
+        <w:ind w:left="3960" w:hanging="360"/>
+      </w:pPr>
+    </w:lvl>
+    <w:lvl w:ilvl="5" w:tplc="0809001B" w:tentative="1">
+      <w:start w:val="1"/>
+      <w:numFmt w:val="lowerRoman"/>
+      <w:lvlText w:val="%6."/>
+      <w:lvlJc w:val="right"/>
+      <w:pPr>
+        <w:ind w:left="4680" w:hanging="180"/>
+      </w:pPr>
+    </w:lvl>
+    <w:lvl w:ilvl="6" w:tplc="0809000F" w:tentative="1">
+      <w:start w:val="1"/>
+      <w:numFmt w:val="decimal"/>
+      <w:lvlText w:val="%7."/>
+      <w:lvlJc w:val="left"/>
+      <w:pPr>
+        <w:ind w:left="5400" w:hanging="360"/>
+      </w:pPr>
+    </w:lvl>
+    <w:lvl w:ilvl="7" w:tplc="08090019" w:tentative="1">
+      <w:start w:val="1"/>
+      <w:numFmt w:val="lowerLetter"/>
+      <w:lvlText w:val="%8."/>
+      <w:lvlJc w:val="left"/>
+      <w:pPr>
+        <w:ind w:left="6120" w:hanging="360"/>
+      </w:pPr>
+    </w:lvl>
+    <w:lvl w:ilvl="8" w:tplc="0809001B" w:tentative="1">
+      <w:start w:val="1"/>
+      <w:numFmt w:val="lowerRoman"/>
+      <w:lvlText w:val="%9."/>
+      <w:lvlJc w:val="right"/>
+      <w:pPr>
+        <w:ind w:left="6840" w:hanging="180"/>
+      </w:pPr>
+    </w:lvl>
+  </w:abstractNum>
+  <w:abstractNum w:abstractNumId="5">
+    <w:nsid w:val="7E555CC7"/>
+    <w:multiLevelType w:val="hybridMultilevel"/>
+    <w:tmpl w:val="27FC4D20"/>
+    <w:lvl w:ilvl="0" w:tplc="08090011">
+      <w:start w:val="1"/>
+      <w:numFmt w:val="decimal"/>
+      <w:lvlText w:val="%1)"/>
+      <w:lvlJc w:val="left"/>
+      <w:pPr>
+        <w:ind w:left="720" w:hanging="360"/>
+      </w:pPr>
+      <w:rPr>
+        <w:rFonts w:hint="default"/>
+      </w:rPr>
+    </w:lvl>
+    <w:lvl w:ilvl="1" w:tplc="08090019" w:tentative="1">
+      <w:start w:val="1"/>
+      <w:numFmt w:val="lowerLetter"/>
+      <w:lvlText w:val="%2."/>
+      <w:lvlJc w:val="left"/>
+      <w:pPr>
+        <w:ind w:left="1440" w:hanging="360"/>
+      </w:pPr>
+    </w:lvl>
+    <w:lvl w:ilvl="2" w:tplc="0809001B" w:tentative="1">
+      <w:start w:val="1"/>
+      <w:numFmt w:val="lowerRoman"/>
+      <w:lvlText w:val="%3."/>
+      <w:lvlJc w:val="right"/>
+      <w:pPr>
+        <w:ind w:left="2160" w:hanging="180"/>
+      </w:pPr>
+    </w:lvl>
+    <w:lvl w:ilvl="3" w:tplc="0809000F" w:tentative="1">
+      <w:start w:val="1"/>
+      <w:numFmt w:val="decimal"/>
+      <w:lvlText w:val="%4."/>
+      <w:lvlJc w:val="left"/>
+      <w:pPr>
+        <w:ind w:left="2880" w:hanging="360"/>
+      </w:pPr>
+    </w:lvl>
+    <w:lvl w:ilvl="4" w:tplc="08090019" w:tentative="1">
+      <w:start w:val="1"/>
+      <w:numFmt w:val="lowerLetter"/>
+      <w:lvlText w:val="%5."/>
+      <w:lvlJc w:val="left"/>
+      <w:pPr>
+        <w:ind w:left="3600" w:hanging="360"/>
+      </w:pPr>
+    </w:lvl>
+    <w:lvl w:ilvl="5" w:tplc="0809001B" w:tentative="1">
+      <w:start w:val="1"/>
+      <w:numFmt w:val="lowerRoman"/>
+      <w:lvlText w:val="%6."/>
+      <w:lvlJc w:val="right"/>
+      <w:pPr>
+        <w:ind w:left="4320" w:hanging="180"/>
+      </w:pPr>
+    </w:lvl>
+    <w:lvl w:ilvl="6" w:tplc="0809000F" w:tentative="1">
+      <w:start w:val="1"/>
+      <w:numFmt w:val="decimal"/>
+      <w:lvlText w:val="%7."/>
+      <w:lvlJc w:val="left"/>
+      <w:pPr>
+        <w:ind w:left="5040" w:hanging="360"/>
+      </w:pPr>
+    </w:lvl>
+    <w:lvl w:ilvl="7" w:tplc="08090019" w:tentative="1">
+      <w:start w:val="1"/>
+      <w:numFmt w:val="lowerLetter"/>
+      <w:lvlText w:val="%8."/>
+      <w:lvlJc w:val="left"/>
+      <w:pPr>
+        <w:ind w:left="5760" w:hanging="360"/>
+      </w:pPr>
+    </w:lvl>
+    <w:lvl w:ilvl="8" w:tplc="0809001B" w:tentative="1">
+      <w:start w:val="1"/>
+      <w:numFmt w:val="lowerRoman"/>
+      <w:lvlText w:val="%9."/>
+      <w:lvlJc w:val="right"/>
+      <w:pPr>
+        <w:ind w:left="6480" w:hanging="180"/>
+      </w:pPr>
+    </w:lvl>
+  </w:abstractNum>
   <w:num w:numId="1">
     <w:abstractNumId w:val="0"/>
   </w:num>
@@ -1429,6 +2488,15 @@
   </w:num>
   <w:num w:numId="3">
     <w:abstractNumId w:val="2"/>
+  </w:num>
+  <w:num w:numId="4">
+    <w:abstractNumId w:val="3"/>
+  </w:num>
+  <w:num w:numId="5">
+    <w:abstractNumId w:val="5"/>
+  </w:num>
+  <w:num w:numId="6">
+    <w:abstractNumId w:val="4"/>
   </w:num>
 </w:numbering>
 </file>

</xml_diff>

<commit_message>
added figs and technical architecture discussinon
</commit_message>
<xml_diff>
--- a/content/docs/Service Oriented Architecture.docx
+++ b/content/docs/Service Oriented Architecture.docx
@@ -192,7 +192,6 @@
         </w:rPr>
         <w:t>‘</w:t>
       </w:r>
-      <w:proofErr w:type="spellStart"/>
       <w:r>
         <w:rPr>
           <w:i/>
@@ -203,14 +202,7 @@
         <w:rPr>
           <w:i/>
         </w:rPr>
-        <w:t>MooC</w:t>
-      </w:r>
-      <w:proofErr w:type="spellEnd"/>
-      <w:r>
-        <w:rPr>
-          <w:i/>
-        </w:rPr>
-        <w:t>’</w:t>
+        <w:t>MooC’</w:t>
       </w:r>
       <w:r>
         <w:t xml:space="preserve"> </w:t>
@@ -755,19 +747,49 @@
         <w:t xml:space="preserve"> </w:t>
       </w:r>
       <w:r>
-        <w:t>modelling implementation, meaning that before prior to code creation and schema definition, a prerequisite step is to analyse and deconstruct the central business requirements to the problem.</w:t>
-      </w:r>
-      <w:r>
-        <w:t xml:space="preserve"> </w:t>
-      </w:r>
-      <w:r>
-        <w:t xml:space="preserve">This is approach is considered a best practice for SOA </w:t>
-      </w:r>
-      <w:r>
-        <w:t xml:space="preserve">projects as it promotes </w:t>
-      </w:r>
-      <w:r>
-        <w:t xml:space="preserve">enables a global definition of services and their capabilities and logical boundaries to be defined, leading to increased ubiquity, reduced code overlap between service, and crucially increased interoperability and composability. </w:t>
+        <w:t>modelling implementation, meaning that prior to code creation and schema definition, a prerequisite step is to analyse and deconstruct the central business requirements to the problem.</w:t>
+      </w:r>
+      <w:r>
+        <w:t xml:space="preserve"> </w:t>
+      </w:r>
+      <w:r>
+        <w:t xml:space="preserve">This </w:t>
+      </w:r>
+      <w:r>
+        <w:t>approach is considered</w:t>
+      </w:r>
+      <w:r>
+        <w:t xml:space="preserve"> best practice for SOA </w:t>
+      </w:r>
+      <w:r>
+        <w:t xml:space="preserve">projects as it </w:t>
+      </w:r>
+      <w:r>
+        <w:t xml:space="preserve">enables a global definition of services and their capabilities </w:t>
+      </w:r>
+      <w:r>
+        <w:t>allowing</w:t>
+      </w:r>
+      <w:r>
+        <w:t xml:space="preserve"> logical boundaries to be defined, leading to increased ubiquity, reduced code overlap between service</w:t>
+      </w:r>
+      <w:r>
+        <w:t>s</w:t>
+      </w:r>
+      <w:r>
+        <w:t>, and crucially</w:t>
+      </w:r>
+      <w:r>
+        <w:t>,</w:t>
+      </w:r>
+      <w:r>
+        <w:t xml:space="preserve"> increased interoperability and composability</w:t>
+      </w:r>
+      <w:r>
+        <w:t xml:space="preserve"> of services</w:t>
+      </w:r>
+      <w:r>
+        <w:t xml:space="preserve">. </w:t>
       </w:r>
     </w:p>
     <w:p/>
@@ -788,7 +810,13 @@
         <w:t>,</w:t>
       </w:r>
       <w:r>
-        <w:t xml:space="preserve"> as a project progresses it naturally evolves, unexpected challenges and edge cases can arise, and new functionality and consumers can be added</w:t>
+        <w:t xml:space="preserve"> as a project progresses it naturally evolves, unexpected cha</w:t>
+      </w:r>
+      <w:r>
+        <w:t>llenges and edge cases can arise; subsequently</w:t>
+      </w:r>
+      <w:r>
+        <w:t xml:space="preserve"> new functionality and consumers can be added</w:t>
       </w:r>
       <w:r>
         <w:t>. The planning and documentation generated from the top down design need</w:t>
@@ -835,16 +863,22 @@
         <w:t>peed of development iteration</w:t>
       </w:r>
       <w:r>
-        <w:t xml:space="preserve">s, which can </w:t>
+        <w:t>s</w:t>
+      </w:r>
+      <w:r>
+        <w:t xml:space="preserve"> which can </w:t>
       </w:r>
       <w:r>
         <w:t xml:space="preserve">suffer </w:t>
       </w:r>
       <w:r>
-        <w:t>as a result of top down design. This is a logical assertion as</w:t>
-      </w:r>
-      <w:r>
-        <w:t xml:space="preserve"> with a top down design process comes the</w:t>
+        <w:t xml:space="preserve">as a result of top down design. </w:t>
+      </w:r>
+      <w:r>
+        <w:t>W</w:t>
+      </w:r>
+      <w:r>
+        <w:t>ith a top down design process comes the</w:t>
       </w:r>
       <w:r>
         <w:t xml:space="preserve"> overhead of increased pre-build</w:t>
@@ -853,16 +887,27 @@
         <w:t xml:space="preserve"> requirements</w:t>
       </w:r>
       <w:r>
-        <w:t>. A</w:t>
-      </w:r>
-      <w:r>
-        <w:t xml:space="preserve"> top down </w:t>
-      </w:r>
-      <w:r>
-        <w:t>can be characterised a</w:t>
-      </w:r>
-      <w:r>
-        <w:t xml:space="preserve">s front loading the </w:t>
+        <w:t>. T</w:t>
+      </w:r>
+      <w:r>
+        <w:t>op down</w:t>
+      </w:r>
+      <w:r>
+        <w:t xml:space="preserve"> designs</w:t>
+      </w:r>
+      <w:r>
+        <w:t xml:space="preserve"> </w:t>
+      </w:r>
+      <w:r>
+        <w:t xml:space="preserve">front </w:t>
+      </w:r>
+      <w:proofErr w:type="gramStart"/>
+      <w:r>
+        <w:t>load</w:t>
+      </w:r>
+      <w:proofErr w:type="gramEnd"/>
+      <w:r>
+        <w:t xml:space="preserve"> the </w:t>
       </w:r>
       <w:r>
         <w:t xml:space="preserve">required </w:t>
@@ -871,7 +916,10 @@
         <w:t>ma</w:t>
       </w:r>
       <w:r>
-        <w:t>n hours due to the</w:t>
+        <w:t xml:space="preserve">n hours due to </w:t>
+      </w:r>
+      <w:r>
+        <w:t>a</w:t>
       </w:r>
       <w:r>
         <w:t xml:space="preserve"> </w:t>
@@ -915,7 +963,13 @@
         <w:t xml:space="preserve">he </w:t>
       </w:r>
       <w:r>
-        <w:t xml:space="preserve">alternative </w:t>
+        <w:t>alternative</w:t>
+      </w:r>
+      <w:r>
+        <w:t xml:space="preserve"> of</w:t>
+      </w:r>
+      <w:r>
+        <w:t xml:space="preserve"> </w:t>
       </w:r>
       <w:r>
         <w:t>allow</w:t>
@@ -942,7 +996,10 @@
         <w:t>interoperable</w:t>
       </w:r>
       <w:r>
-        <w:t xml:space="preserve"> to both internal and external service consumers. </w:t>
+        <w:t xml:space="preserve"> to both internal </w:t>
+      </w:r>
+      <w:r>
+        <w:t>and external service consumers, therefore against the core principles of service orientation.</w:t>
       </w:r>
     </w:p>
     <w:p/>
@@ -988,13 +1045,10 @@
         <w:t>3</w:t>
       </w:r>
       <w:r>
-        <w:t>),</w:t>
-      </w:r>
-      <w:r>
-        <w:t xml:space="preserve"> and as such</w:t>
-      </w:r>
-      <w:r>
-        <w:t xml:space="preserve"> phases related to the wider business context of SOA, such as o</w:t>
+        <w:t>). P</w:t>
+      </w:r>
+      <w:r>
+        <w:t>hases related to the wider business context of SOA, such as o</w:t>
       </w:r>
       <w:r>
         <w:t>rganizational buy-i</w:t>
@@ -1082,6 +1136,12 @@
         </w:rPr>
         <w:t>Service Inventory Planning</w:t>
       </w:r>
+      <w:r>
+        <w:rPr>
+          <w:b/>
+        </w:rPr>
+        <w:t xml:space="preserve"> (SIP)</w:t>
+      </w:r>
     </w:p>
     <w:p/>
     <w:p>
@@ -1103,7 +1163,13 @@
         <w:t>)</w:t>
       </w:r>
       <w:r>
-        <w:t xml:space="preserve"> define this as a </w:t>
+        <w:t xml:space="preserve"> define</w:t>
+      </w:r>
+      <w:r>
+        <w:t>s SIP as</w:t>
+      </w:r>
+      <w:r>
+        <w:t xml:space="preserve"> a </w:t>
       </w:r>
       <w:proofErr w:type="gramStart"/>
       <w:r>
@@ -1123,7 +1189,7 @@
         <w:t>‘service inventory blueprint’</w:t>
       </w:r>
       <w:r>
-        <w:t xml:space="preserve"> as a deliverable, from which services will be built.</w:t>
+        <w:t xml:space="preserve"> from which services will be built.</w:t>
       </w:r>
       <w:r>
         <w:t xml:space="preserve"> </w:t>
@@ -1275,7 +1341,13 @@
         <w:t xml:space="preserve">core </w:t>
       </w:r>
       <w:r>
-        <w:t xml:space="preserve">business process definitions were asserted the goals of </w:t>
+        <w:t>business process definitions were asserted</w:t>
+      </w:r>
+      <w:r>
+        <w:t xml:space="preserve"> as</w:t>
+      </w:r>
+      <w:r>
+        <w:t xml:space="preserve"> the goals of </w:t>
       </w:r>
       <w:r>
         <w:rPr>
@@ -1297,7 +1369,22 @@
         </w:numPr>
       </w:pPr>
       <w:r>
-        <w:t xml:space="preserve">Many course providers can offer Many Courses to a collaborate colleague of material </w:t>
+        <w:t>Many course p</w:t>
+      </w:r>
+      <w:r>
+        <w:t>roviders can offer many c</w:t>
+      </w:r>
+      <w:r>
+        <w:t>ourses to a collaborative</w:t>
+      </w:r>
+      <w:r>
+        <w:t xml:space="preserve"> </w:t>
+      </w:r>
+      <w:r>
+        <w:t>collection</w:t>
+      </w:r>
+      <w:r>
+        <w:t xml:space="preserve"> of material </w:t>
       </w:r>
     </w:p>
     <w:p>
@@ -1333,7 +1420,19 @@
         <w:t xml:space="preserve">Students can </w:t>
       </w:r>
       <w:r>
-        <w:t xml:space="preserve">sign up for single standalone course from a course provider or to a larger qualification offered from one or many course providers </w:t>
+        <w:t xml:space="preserve">sign up for </w:t>
+      </w:r>
+      <w:r>
+        <w:t xml:space="preserve">a </w:t>
+      </w:r>
+      <w:r>
+        <w:t xml:space="preserve">single standalone course from a course provider or to a larger qualification offered from one or </w:t>
+      </w:r>
+      <w:r>
+        <w:t>multiple</w:t>
+      </w:r>
+      <w:r>
+        <w:t xml:space="preserve"> course providers </w:t>
       </w:r>
     </w:p>
     <w:p>
@@ -1372,10 +1471,19 @@
         </w:numPr>
       </w:pPr>
       <w:r>
-        <w:t>Course providers need to able</w:t>
-      </w:r>
-      <w:r>
-        <w:t xml:space="preserve"> </w:t>
+        <w:t xml:space="preserve">Course providers need to </w:t>
+      </w:r>
+      <w:r>
+        <w:t xml:space="preserve">be </w:t>
+      </w:r>
+      <w:r>
+        <w:t>able</w:t>
+      </w:r>
+      <w:r>
+        <w:t xml:space="preserve"> </w:t>
+      </w:r>
+      <w:r>
+        <w:t xml:space="preserve">to </w:t>
       </w:r>
       <w:r>
         <w:t>provide content for modules, this may be in various media types (PDFs, Video Media Files etc.)</w:t>
@@ -1390,7 +1498,22 @@
         </w:numPr>
       </w:pPr>
       <w:r>
-        <w:t xml:space="preserve">Students need to be able to content will low latency at any time. </w:t>
+        <w:t>Students need to be able to</w:t>
+      </w:r>
+      <w:r>
+        <w:t xml:space="preserve"> </w:t>
+      </w:r>
+      <w:r>
+        <w:t>access</w:t>
+      </w:r>
+      <w:r>
+        <w:t xml:space="preserve"> content </w:t>
+      </w:r>
+      <w:r>
+        <w:t xml:space="preserve">at </w:t>
+      </w:r>
+      <w:r>
+        <w:t xml:space="preserve">low latency at any time. </w:t>
       </w:r>
     </w:p>
     <w:p>
@@ -1402,7 +1525,13 @@
         </w:numPr>
       </w:pPr>
       <w:r>
-        <w:t xml:space="preserve">Students need to able to submit module assessments </w:t>
+        <w:t>Students need to able to submit module assessments</w:t>
+      </w:r>
+      <w:r>
+        <w:t>.</w:t>
+      </w:r>
+      <w:r>
+        <w:t xml:space="preserve"> </w:t>
       </w:r>
     </w:p>
     <w:p>
@@ -1414,7 +1543,19 @@
         </w:numPr>
       </w:pPr>
       <w:r>
-        <w:t>Course providers need to be able to access student submissions and provide grading and feedback to them</w:t>
+        <w:t>Course providers need to be able to access student submissions</w:t>
+      </w:r>
+      <w:r>
+        <w:t>;</w:t>
+      </w:r>
+      <w:r>
+        <w:t xml:space="preserve"> providing</w:t>
+      </w:r>
+      <w:r>
+        <w:t xml:space="preserve"> grading and feedback to them</w:t>
+      </w:r>
+      <w:r>
+        <w:t>.</w:t>
       </w:r>
     </w:p>
     <w:p>
@@ -1432,344 +1573,621 @@
     <w:p/>
     <w:p>
       <w:r>
-        <w:t xml:space="preserve">In </w:t>
+        <w:t>In addition</w:t>
+      </w:r>
+      <w:r>
+        <w:t xml:space="preserve"> to</w:t>
+      </w:r>
+      <w:r>
+        <w:t xml:space="preserve"> these </w:t>
+      </w:r>
+      <w:r>
+        <w:t>core</w:t>
+      </w:r>
+      <w:r>
+        <w:rPr>
+          <w:i/>
+        </w:rPr>
+        <w:t xml:space="preserve"> </w:t>
+      </w:r>
+      <w:r>
+        <w:t xml:space="preserve">requirements, there are also several ancillary requirements for a fully functional system, such creating an account, logging in, signing up to a service and making payments. </w:t>
+      </w:r>
+      <w:r>
+        <w:t xml:space="preserve">A deeper analysis of these ancillary tasks has been omitted from this phase of the report as they are fundamental to any given web application and not unique to </w:t>
+      </w:r>
+      <w:r>
+        <w:rPr>
+          <w:i/>
+        </w:rPr>
+        <w:t xml:space="preserve">this </w:t>
+      </w:r>
+      <w:r>
+        <w:t xml:space="preserve">project. </w:t>
+      </w:r>
+    </w:p>
+    <w:p/>
+    <w:p>
+      <w:r>
+        <w:t>Upon</w:t>
+      </w:r>
+      <w:r>
+        <w:t xml:space="preserve"> </w:t>
+      </w:r>
+      <w:r>
+        <w:t>decomposing</w:t>
+      </w:r>
+      <w:r>
+        <w:t xml:space="preserve"> the core units</w:t>
+      </w:r>
+      <w:r>
+        <w:t>;</w:t>
+      </w:r>
+      <w:r>
+        <w:t xml:space="preserve"> a key design choice</w:t>
+      </w:r>
+      <w:r>
+        <w:t xml:space="preserve"> </w:t>
+      </w:r>
+      <w:r>
+        <w:t>arises</w:t>
+      </w:r>
+      <w:r>
+        <w:t>.</w:t>
+      </w:r>
+      <w:r>
+        <w:t xml:space="preserve"> </w:t>
+      </w:r>
+      <w:r>
+        <w:t>S</w:t>
+      </w:r>
+      <w:r>
+        <w:t xml:space="preserve">hould a centralised database of content be used </w:t>
+      </w:r>
+      <w:r>
+        <w:t>for</w:t>
+      </w:r>
+      <w:r>
+        <w:t xml:space="preserve"> content providers </w:t>
+      </w:r>
+      <w:r>
+        <w:t xml:space="preserve">to </w:t>
+      </w:r>
+      <w:r>
+        <w:t>upload their material, or</w:t>
+      </w:r>
+      <w:r>
+        <w:t xml:space="preserve"> alternatively</w:t>
+      </w:r>
+      <w:r>
+        <w:t>,</w:t>
+      </w:r>
+      <w:r>
+        <w:t xml:space="preserve"> should institutions</w:t>
+      </w:r>
+      <w:r>
+        <w:t xml:space="preserve"> </w:t>
+      </w:r>
+      <w:r>
+        <w:t xml:space="preserve">store all content locally </w:t>
+      </w:r>
+      <w:r>
+        <w:t>allowing</w:t>
+      </w:r>
+      <w:r>
+        <w:t xml:space="preserve"> </w:t>
+      </w:r>
+      <w:r>
+        <w:t>the MightMooC service</w:t>
+      </w:r>
+      <w:r>
+        <w:t xml:space="preserve"> to</w:t>
+      </w:r>
+      <w:r>
+        <w:t xml:space="preserve"> connect to the </w:t>
+      </w:r>
+      <w:r>
+        <w:t>content providers</w:t>
+      </w:r>
+      <w:r>
+        <w:t xml:space="preserve"> and </w:t>
+      </w:r>
+      <w:r>
+        <w:rPr>
+          <w:i/>
+        </w:rPr>
+        <w:t>lazily</w:t>
+      </w:r>
+      <w:r>
+        <w:t xml:space="preserve"> </w:t>
+      </w:r>
+      <w:r>
+        <w:t xml:space="preserve">access the content as and when requested from an end-user client? </w:t>
+      </w:r>
+    </w:p>
+    <w:p/>
+    <w:p>
+      <w:r>
+        <w:t>D</w:t>
+      </w:r>
+      <w:r>
+        <w:t xml:space="preserve">ecentralised </w:t>
+      </w:r>
+      <w:r>
+        <w:t xml:space="preserve">content </w:t>
+      </w:r>
+      <w:r>
+        <w:t xml:space="preserve">storage </w:t>
+      </w:r>
+      <w:r>
+        <w:t>has several pragmatic</w:t>
+      </w:r>
+      <w:r>
+        <w:t xml:space="preserve"> </w:t>
+      </w:r>
+      <w:r>
+        <w:t>advantages</w:t>
+      </w:r>
+      <w:r>
+        <w:t xml:space="preserve"> as it allow</w:t>
+      </w:r>
+      <w:r>
+        <w:t>s</w:t>
+      </w:r>
+      <w:r>
+        <w:t xml:space="preserve"> institutions to maintain their own co</w:t>
+      </w:r>
+      <w:r>
+        <w:t>ntent locally. This</w:t>
+      </w:r>
+      <w:r>
+        <w:t xml:space="preserve"> </w:t>
+      </w:r>
+      <w:r>
+        <w:t>mean</w:t>
+      </w:r>
+      <w:r>
+        <w:t>s</w:t>
+      </w:r>
+      <w:r>
+        <w:t xml:space="preserve"> that any issues of sharing intellectual property with a </w:t>
       </w:r>
       <w:proofErr w:type="gramStart"/>
       <w:r>
-        <w:t>addition</w:t>
+        <w:t>third party</w:t>
       </w:r>
       <w:proofErr w:type="gramEnd"/>
       <w:r>
-        <w:t xml:space="preserve"> these </w:t>
-      </w:r>
-      <w:r>
-        <w:rPr>
-          <w:i/>
-        </w:rPr>
-        <w:t xml:space="preserve">core </w:t>
-      </w:r>
-      <w:r>
-        <w:t xml:space="preserve">requirements, there are also several ancillary requirements for a fully functional system, such creating an account, logging in, signing up to a service and making payments. </w:t>
-      </w:r>
-      <w:r>
-        <w:t xml:space="preserve">A deeper analysis of these ancillary tasks has been omitted from this phase of the report as they are fundamental to any given web application, and not unique to </w:t>
-      </w:r>
-      <w:r>
-        <w:rPr>
-          <w:i/>
-        </w:rPr>
-        <w:t xml:space="preserve">this </w:t>
-      </w:r>
-      <w:r>
-        <w:t xml:space="preserve">project. </w:t>
+        <w:t xml:space="preserve"> service, and </w:t>
+      </w:r>
+      <w:r>
+        <w:t xml:space="preserve">the </w:t>
+      </w:r>
+      <w:r>
+        <w:t xml:space="preserve">potential security concerns that come with this, are avoided. </w:t>
       </w:r>
     </w:p>
     <w:p/>
     <w:p>
-      <w:r>
-        <w:t xml:space="preserve">Having </w:t>
-      </w:r>
-      <w:r>
-        <w:t xml:space="preserve">Identified decomposed the core units a key design choice presented itself on the matter of item 5 which had to be answered before a service inventory blueprint could be created: should a centralised database of content be used which content providers upload material be used, or, alternatively should institutions be store all content locally and </w:t>
-      </w:r>
-      <w:r>
-        <w:t xml:space="preserve">the MightMooC service connect to the </w:t>
-      </w:r>
-      <w:r>
-        <w:t xml:space="preserve">institutions and </w:t>
-      </w:r>
-      <w:r>
-        <w:rPr>
-          <w:i/>
-        </w:rPr>
-        <w:t>lazily</w:t>
-      </w:r>
-      <w:r>
-        <w:t xml:space="preserve"> </w:t>
-      </w:r>
-      <w:r>
-        <w:t xml:space="preserve">access the content as and when requested from an end-user client? </w:t>
+      <w:pPr>
+        <w:rPr>
+          <w:color w:val="FF0000"/>
+        </w:rPr>
+      </w:pPr>
+      <w:r>
+        <w:rPr>
+          <w:color w:val="FF0000"/>
+        </w:rPr>
+        <w:t xml:space="preserve">It </w:t>
+      </w:r>
+      <w:r>
+        <w:rPr>
+          <w:color w:val="FF0000"/>
+        </w:rPr>
+        <w:t xml:space="preserve">could also </w:t>
+      </w:r>
+      <w:r>
+        <w:rPr>
+          <w:color w:val="FF0000"/>
+        </w:rPr>
+        <w:t>mean a lower barrier to</w:t>
+      </w:r>
+      <w:r>
+        <w:rPr>
+          <w:color w:val="FF0000"/>
+        </w:rPr>
+        <w:t xml:space="preserve"> entry</w:t>
+      </w:r>
+      <w:r>
+        <w:rPr>
+          <w:color w:val="FF0000"/>
+        </w:rPr>
+        <w:t xml:space="preserve"> for</w:t>
+      </w:r>
+      <w:r>
+        <w:rPr>
+          <w:color w:val="FF0000"/>
+        </w:rPr>
+        <w:t xml:space="preserve"> the content providers</w:t>
+      </w:r>
+      <w:r>
+        <w:rPr>
+          <w:color w:val="FF0000"/>
+        </w:rPr>
+        <w:t xml:space="preserve">, as </w:t>
+      </w:r>
+      <w:r>
+        <w:rPr>
+          <w:color w:val="FF0000"/>
+        </w:rPr>
+        <w:t>rather than having to upload content in a standardized manner suitable for the schema defined by MightyMooC, course providers could simply build a client service which connected to their own content stores to access material and serve it back up to MightMooC</w:t>
+      </w:r>
+      <w:r>
+        <w:rPr>
+          <w:color w:val="FF0000"/>
+        </w:rPr>
+        <w:t xml:space="preserve"> on request</w:t>
+      </w:r>
+      <w:r>
+        <w:rPr>
+          <w:color w:val="FF0000"/>
+        </w:rPr>
+        <w:t>.</w:t>
+      </w:r>
+      <w:r>
+        <w:rPr>
+          <w:color w:val="FF0000"/>
+        </w:rPr>
+        <w:t xml:space="preserve"> This is in line with SOA principles of interoperability</w:t>
+      </w:r>
+      <w:r>
+        <w:rPr>
+          <w:color w:val="FF0000"/>
+        </w:rPr>
+        <w:t>, as given the client was well built it could potentially act as a</w:t>
+      </w:r>
+      <w:r>
+        <w:rPr>
+          <w:color w:val="FF0000"/>
+        </w:rPr>
+        <w:t>n</w:t>
+      </w:r>
+      <w:r>
+        <w:rPr>
+          <w:color w:val="FF0000"/>
+        </w:rPr>
+        <w:t xml:space="preserve"> interface for any content</w:t>
+      </w:r>
+      <w:r>
+        <w:rPr>
+          <w:color w:val="FF0000"/>
+        </w:rPr>
+        <w:t xml:space="preserve"> the institution wanted to offer</w:t>
+      </w:r>
+      <w:r>
+        <w:rPr>
+          <w:color w:val="FF0000"/>
+        </w:rPr>
+        <w:t>.</w:t>
+      </w:r>
+      <w:r>
+        <w:rPr>
+          <w:color w:val="FF0000"/>
+        </w:rPr>
+        <w:t xml:space="preserve"> </w:t>
+      </w:r>
+      <w:r>
+        <w:rPr>
+          <w:color w:val="FF0000"/>
+        </w:rPr>
+        <w:t>It is worth noting that d</w:t>
+      </w:r>
+      <w:r>
+        <w:rPr>
+          <w:color w:val="FF0000"/>
+        </w:rPr>
+        <w:t xml:space="preserve">epending on the IT capabilities of the institution in question, this could potentially lower or raise the barrier to entry, as the alternative would be a manual task of uploading material in an approved data format. </w:t>
+      </w:r>
+      <w:r>
+        <w:rPr>
+          <w:color w:val="FF0000"/>
+        </w:rPr>
+        <w:t>IS THIS RELEVANT???</w:t>
       </w:r>
     </w:p>
     <w:p/>
     <w:p>
       <w:r>
-        <w:t>D</w:t>
-      </w:r>
-      <w:r>
-        <w:t xml:space="preserve">ecentralised </w:t>
+        <w:t>There is an interesting consideration in the decentralised</w:t>
+      </w:r>
+      <w:r>
+        <w:t xml:space="preserve"> </w:t>
       </w:r>
       <w:r>
         <w:t xml:space="preserve">content </w:t>
       </w:r>
       <w:r>
-        <w:t xml:space="preserve">storage </w:t>
-      </w:r>
-      <w:r>
-        <w:t>has several pragmatic</w:t>
-      </w:r>
-      <w:r>
-        <w:t xml:space="preserve"> advantageous as it allow</w:t>
+        <w:t xml:space="preserve">infrastructure </w:t>
+      </w:r>
+      <w:r>
+        <w:t>regarding the relationship between</w:t>
+      </w:r>
+      <w:r>
+        <w:t xml:space="preserve"> </w:t>
+      </w:r>
+      <w:r>
+        <w:t xml:space="preserve">course </w:t>
+      </w:r>
+      <w:r>
+        <w:t>popularity</w:t>
+      </w:r>
+      <w:r>
+        <w:t xml:space="preserve"> and </w:t>
+      </w:r>
+      <w:r>
+        <w:t>bandwidth constraints on the course providers</w:t>
+      </w:r>
+      <w:r>
+        <w:t xml:space="preserve">. If content </w:t>
+      </w:r>
+      <w:r>
+        <w:t xml:space="preserve">was </w:t>
+      </w:r>
+      <w:proofErr w:type="spellStart"/>
+      <w:r>
+        <w:rPr>
+          <w:color w:val="FF0000"/>
+        </w:rPr>
+        <w:t>POSTed</w:t>
+      </w:r>
+      <w:proofErr w:type="spellEnd"/>
+      <w:r>
+        <w:rPr>
+          <w:color w:val="FF0000"/>
+        </w:rPr>
+        <w:t xml:space="preserve"> </w:t>
+      </w:r>
+      <w:r>
+        <w:t xml:space="preserve">to the MightyMooC service </w:t>
+      </w:r>
+      <w:r>
+        <w:t xml:space="preserve">lazily upon </w:t>
+      </w:r>
+      <w:r>
+        <w:t xml:space="preserve">request, </w:t>
+      </w:r>
+      <w:r>
+        <w:rPr>
+          <w:i/>
+        </w:rPr>
+        <w:t>the bandwidth consumed by the course provider would be a function of the number of concurrent requests</w:t>
+      </w:r>
+      <w:r>
+        <w:t>. Given the assumption that the more subscribers on a course</w:t>
+      </w:r>
+      <w:r>
+        <w:t xml:space="preserve"> </w:t>
+      </w:r>
+      <w:r>
+        <w:t xml:space="preserve">the greater probability of concurrent requests, </w:t>
+      </w:r>
+      <w:r>
+        <w:t xml:space="preserve">course providers </w:t>
+      </w:r>
+      <w:r>
+        <w:t>would</w:t>
+      </w:r>
+      <w:r>
+        <w:t xml:space="preserve"> become burdened with a high volume of requests at spiking times. Put another way, </w:t>
+      </w:r>
+      <w:r>
+        <w:rPr>
+          <w:i/>
+        </w:rPr>
+        <w:t xml:space="preserve">the predicted quality of service for a given module of content is inversely proportional to the number of subscribers to that </w:t>
+      </w:r>
+      <w:r>
+        <w:rPr>
+          <w:i/>
+        </w:rPr>
+        <w:t>content</w:t>
+      </w:r>
+      <w:r>
+        <w:rPr>
+          <w:i/>
+        </w:rPr>
+        <w:t xml:space="preserve">. </w:t>
+      </w:r>
+      <w:r>
+        <w:t>This</w:t>
+      </w:r>
+      <w:r>
+        <w:t xml:space="preserve"> is a serious limitation and one that could affect the success of the platform. </w:t>
+      </w:r>
+    </w:p>
+    <w:p/>
+    <w:p>
+      <w:r>
+        <w:t>One potential so</w:t>
+      </w:r>
+      <w:r>
+        <w:t>lution would be to the use of</w:t>
+      </w:r>
+      <w:r>
+        <w:t xml:space="preserve"> internal caching server</w:t>
       </w:r>
       <w:r>
         <w:t>s</w:t>
       </w:r>
       <w:r>
-        <w:t xml:space="preserve"> institutions to maintain their own co</w:t>
-      </w:r>
-      <w:r>
-        <w:t xml:space="preserve">ntent locally. This would mean that any issues of sharing intellectual property with a </w:t>
+        <w:t xml:space="preserve"> such as </w:t>
+      </w:r>
+      <w:proofErr w:type="spellStart"/>
+      <w:r>
+        <w:rPr>
+          <w:i/>
+        </w:rPr>
+        <w:t>Redis</w:t>
+      </w:r>
+      <w:proofErr w:type="spellEnd"/>
+      <w:r>
+        <w:t xml:space="preserve"> to temporally store the content </w:t>
+      </w:r>
+      <w:r>
+        <w:t xml:space="preserve">following a GET request from an external client. This way, </w:t>
+      </w:r>
+      <w:r>
+        <w:t>MightyMooC</w:t>
+      </w:r>
+      <w:r>
+        <w:t xml:space="preserve"> could make a single GET request to the content provider and cache the response. Any clients subsequently requesting the same content </w:t>
+      </w:r>
+      <w:r>
+        <w:t>would</w:t>
+      </w:r>
+      <w:r>
+        <w:t xml:space="preserve"> have it served from the cache server. This has the additional benefit of </w:t>
+      </w:r>
+      <w:r>
+        <w:t xml:space="preserve">optimising </w:t>
+      </w:r>
+      <w:r>
+        <w:t xml:space="preserve">performance through </w:t>
+      </w:r>
+      <w:r>
+        <w:t>data locality. Cache servers c</w:t>
+      </w:r>
+      <w:r>
+        <w:t>ould be physically located in a</w:t>
+      </w:r>
+      <w:r>
+        <w:t xml:space="preserve"> cloud infrastruc</w:t>
+      </w:r>
+      <w:r>
+        <w:t>ture in various global regions, allow for regional caching and serving of data to match the location of inbound client GET requests.</w:t>
+      </w:r>
+    </w:p>
+    <w:p/>
+    <w:p>
+      <w:r>
+        <w:t xml:space="preserve">There are however several issues with this design. A large problem is that is breaks the principle of </w:t>
+      </w:r>
+      <w:r>
+        <w:rPr>
+          <w:i/>
+        </w:rPr>
+        <w:t>service loose coupling</w:t>
+      </w:r>
+      <w:r>
+        <w:t>. In the decent</w:t>
+      </w:r>
+      <w:r>
+        <w:t xml:space="preserve">ralised storage </w:t>
       </w:r>
       <w:proofErr w:type="gramStart"/>
       <w:r>
-        <w:t>third party</w:t>
+        <w:t>model</w:t>
       </w:r>
       <w:proofErr w:type="gramEnd"/>
       <w:r>
-        <w:t xml:space="preserve"> service, and potential security concerns that come with this, are avoided. </w:t>
+        <w:t xml:space="preserve"> there is</w:t>
+      </w:r>
+      <w:r>
+        <w:t xml:space="preserve"> tight coupling between the course provider and the content bei</w:t>
+      </w:r>
+      <w:r>
+        <w:t>ng served. I</w:t>
+      </w:r>
+      <w:r>
+        <w:t xml:space="preserve">f for any given reason a university suffered an availability fault in its own infrastructure, any subscribed students would not be able to access the enrolled content. </w:t>
+      </w:r>
+      <w:r>
+        <w:t>Whilst a</w:t>
+      </w:r>
+      <w:r>
+        <w:t>rguably this is</w:t>
+      </w:r>
+      <w:r>
+        <w:t xml:space="preserve"> a greater issue </w:t>
+      </w:r>
+      <w:r>
+        <w:t>in</w:t>
+      </w:r>
+      <w:r>
+        <w:t xml:space="preserve"> a centralised data storage </w:t>
+      </w:r>
+      <w:r>
+        <w:t>platform as it introduces a single point of failure</w:t>
+      </w:r>
+      <w:r>
+        <w:t xml:space="preserve"> for all content,</w:t>
+      </w:r>
+      <w:r>
+        <w:t xml:space="preserve"> the fact that the data storage would be handled </w:t>
+      </w:r>
+      <w:r>
+        <w:t>at least mean that this single point of failure is controlled by MightyMooC, meaning that optimisations and provisions for redundancy can be made to reduce risk of service disruption.</w:t>
       </w:r>
     </w:p>
     <w:p/>
-    <w:p>
-      <w:r>
-        <w:t xml:space="preserve">It </w:t>
-      </w:r>
-      <w:r>
-        <w:t>could also mean a lower barrier for entry to the content providers</w:t>
-      </w:r>
-      <w:r>
-        <w:t xml:space="preserve">, as </w:t>
-      </w:r>
-      <w:r>
-        <w:t xml:space="preserve">rather than having to upload content in a standardized manner suitable for the schema defined by </w:t>
-      </w:r>
-      <w:proofErr w:type="spellStart"/>
+    <w:p/>
+    <w:p>
+      <w:r>
+        <w:t>A further advantage of using a centralised storage platform is bandwidth efficiency. If all service providers were using in</w:t>
+      </w:r>
+      <w:r>
+        <w:t xml:space="preserve"> </w:t>
+      </w:r>
+      <w:r>
+        <w:t xml:space="preserve">house storage mechanisms to serve data to </w:t>
+      </w:r>
+      <w:r>
+        <w:t xml:space="preserve">MightyMooC, </w:t>
+      </w:r>
+      <w:r>
+        <w:t xml:space="preserve">data </w:t>
+      </w:r>
+      <w:r>
+        <w:t>have to be sent across the wire whenever MightyMooC made a request for content.</w:t>
+      </w:r>
+      <w:r>
+        <w:t xml:space="preserve"> With a centralised data platform, </w:t>
+      </w:r>
       <w:r>
         <w:t>MightyMooC</w:t>
       </w:r>
-      <w:proofErr w:type="spellEnd"/>
-      <w:r>
-        <w:t>, course providers could simply build a client service which connected to their own content stores to access material and serve it back up to MightMooC</w:t>
-      </w:r>
-      <w:r>
-        <w:t xml:space="preserve"> on request</w:t>
-      </w:r>
-      <w:r>
-        <w:t>.</w:t>
-      </w:r>
-      <w:r>
-        <w:t xml:space="preserve"> This is in line with SOA principles of interoperability</w:t>
-      </w:r>
-      <w:r>
-        <w:t xml:space="preserve">, as given the client was well built it could potentially act as </w:t>
-      </w:r>
-      <w:proofErr w:type="gramStart"/>
-      <w:r>
-        <w:t>a</w:t>
-      </w:r>
-      <w:proofErr w:type="gramEnd"/>
-      <w:r>
-        <w:t xml:space="preserve"> interface for any content that the institution wanted to offer</w:t>
-      </w:r>
-      <w:r>
-        <w:t>.</w:t>
-      </w:r>
-      <w:r>
-        <w:t xml:space="preserve"> </w:t>
-      </w:r>
-      <w:r>
-        <w:t>It is worth noting that d</w:t>
-      </w:r>
-      <w:r>
-        <w:t xml:space="preserve">epending on the IT capabilities of the institution in question, this could potentially lower or raise the barrier to entry, as the alternative would be more of a manual task of uploading material in an approved data format. </w:t>
+      <w:r>
+        <w:t xml:space="preserve"> would simply have to retrieve the requested data internally and then serve it to the client. </w:t>
+      </w:r>
+      <w:r>
+        <w:t xml:space="preserve">This also brings security benefits as there is data is less frequently in transit, meaning less opportunity for interception attacks. </w:t>
       </w:r>
     </w:p>
     <w:p/>
     <w:p>
       <w:r>
-        <w:t xml:space="preserve">There is another issue with this infrastructure relating to </w:t>
-      </w:r>
-      <w:r>
-        <w:t xml:space="preserve">course </w:t>
-      </w:r>
-      <w:r>
-        <w:t>popularity</w:t>
-      </w:r>
-    </w:p>
-    <w:p/>
-    <w:p>
-      <w:r>
-        <w:t xml:space="preserve">y and </w:t>
-      </w:r>
-      <w:r>
-        <w:t>bandwidth constraints on the course providers</w:t>
-      </w:r>
-      <w:r>
-        <w:t xml:space="preserve">. If content </w:t>
-      </w:r>
-      <w:r>
-        <w:t xml:space="preserve">was </w:t>
-      </w:r>
-      <w:proofErr w:type="spellStart"/>
-      <w:r>
-        <w:t>POSTed</w:t>
-      </w:r>
-      <w:proofErr w:type="spellEnd"/>
-      <w:r>
-        <w:t xml:space="preserve"> to the </w:t>
-      </w:r>
-      <w:proofErr w:type="spellStart"/>
-      <w:r>
-        <w:t>MightyMooC</w:t>
-      </w:r>
-      <w:proofErr w:type="spellEnd"/>
-      <w:r>
-        <w:t xml:space="preserve"> service </w:t>
-      </w:r>
-      <w:r>
-        <w:t xml:space="preserve">lazily upon </w:t>
-      </w:r>
-      <w:r>
-        <w:t xml:space="preserve">request, </w:t>
-      </w:r>
-      <w:r>
-        <w:rPr>
-          <w:i/>
-        </w:rPr>
-        <w:t>the bandwidth consumed by the course provider would be a function of the number of concurrent requests</w:t>
-      </w:r>
-      <w:r>
-        <w:t xml:space="preserve">. Given the assumption that the more subscribers on a course the greater probability of concurrent requests, </w:t>
-      </w:r>
-      <w:r>
-        <w:t xml:space="preserve">course providers </w:t>
-      </w:r>
-      <w:r>
-        <w:t>would</w:t>
-      </w:r>
-      <w:r>
-        <w:t xml:space="preserve"> become burdened with a high volume of requests at spiking times. Put another way, </w:t>
-      </w:r>
-      <w:r>
-        <w:rPr>
-          <w:i/>
-        </w:rPr>
-        <w:t>the predicted quality of service for a given module of content is inversely proportional to the number of subscribers</w:t>
-      </w:r>
-      <w:bookmarkStart w:id="0" w:name="_GoBack"/>
-      <w:bookmarkEnd w:id="0"/>
-      <w:r>
-        <w:rPr>
-          <w:i/>
-        </w:rPr>
-        <w:t xml:space="preserve"> to that </w:t>
-      </w:r>
-      <w:r>
-        <w:rPr>
-          <w:i/>
-        </w:rPr>
-        <w:t>content</w:t>
-      </w:r>
-      <w:r>
-        <w:rPr>
-          <w:i/>
-        </w:rPr>
+        <w:t xml:space="preserve">A final more pragmatic advantage of storing content centrally is that it mitigates any chance of content providers drastically changing content out of the control of MightyMooC. Whilst content providers should be able to control and change their content if required, if given complete autonomy over this process </w:t>
+      </w:r>
+      <w:r>
+        <w:t>then the ephemeral nature of the content could lead to problems for end users</w:t>
+      </w:r>
+      <w:r>
+        <w:t xml:space="preserve"> such as different users enrolling at the same time access different content, or even different assessments for a given module</w:t>
+      </w:r>
+      <w:r>
         <w:t xml:space="preserve">. </w:t>
       </w:r>
       <w:r>
-        <w:t>This</w:t>
-      </w:r>
-      <w:r>
-        <w:t xml:space="preserve"> is a serious limitation and one that could affect the success of the platform. </w:t>
-      </w:r>
-    </w:p>
-    <w:p/>
-    <w:p>
-      <w:r>
-        <w:t xml:space="preserve">One potential solution would be to the use of an internal caching server such as </w:t>
-      </w:r>
-      <w:proofErr w:type="spellStart"/>
-      <w:r>
-        <w:rPr>
-          <w:i/>
-        </w:rPr>
-        <w:t>Redis</w:t>
-      </w:r>
-      <w:proofErr w:type="spellEnd"/>
-      <w:r>
-        <w:t xml:space="preserve"> to temporally store the content </w:t>
-      </w:r>
-      <w:r>
-        <w:t xml:space="preserve">following a GET request from an external client. This way, </w:t>
-      </w:r>
-      <w:proofErr w:type="spellStart"/>
-      <w:r>
-        <w:t>MightMooc</w:t>
-      </w:r>
-      <w:proofErr w:type="spellEnd"/>
-      <w:r>
-        <w:t xml:space="preserve"> could make a single GET request to the content provider and cache the response. Any clients subsequently requesting the same content </w:t>
-      </w:r>
-      <w:r>
-        <w:t>would</w:t>
-      </w:r>
-      <w:r>
-        <w:t xml:space="preserve"> have it served from the cache server. This has the additional benefit of </w:t>
-      </w:r>
-      <w:r>
-        <w:t xml:space="preserve">optimising </w:t>
-      </w:r>
-      <w:r>
-        <w:t xml:space="preserve">performance through </w:t>
-      </w:r>
-      <w:r>
-        <w:t xml:space="preserve">data locality. Cache servers could be physically located in </w:t>
-      </w:r>
-      <w:proofErr w:type="gramStart"/>
-      <w:r>
-        <w:t>an</w:t>
-      </w:r>
-      <w:proofErr w:type="gramEnd"/>
-      <w:r>
-        <w:t xml:space="preserve"> cloud infrastruc</w:t>
-      </w:r>
-      <w:r>
-        <w:t>ture in various global regions, allow for regional caching and serving of data to match the location of inbound client GET requests.</w:t>
-      </w:r>
-    </w:p>
-    <w:p/>
-    <w:p>
-      <w:r>
-        <w:t xml:space="preserve">There are however several issues with this design. A large problem is that is breaks the principle of </w:t>
-      </w:r>
-      <w:r>
-        <w:rPr>
-          <w:i/>
-        </w:rPr>
-        <w:t>service loose coupling</w:t>
-      </w:r>
-      <w:r>
-        <w:t xml:space="preserve">. In the decentralised storage </w:t>
-      </w:r>
-      <w:proofErr w:type="gramStart"/>
-      <w:r>
-        <w:t>model</w:t>
-      </w:r>
-      <w:proofErr w:type="gramEnd"/>
-      <w:r>
-        <w:t xml:space="preserve"> there is a tight coupling between the course provider and the content being served, if for any given reason a university suffered an availability fault in its own infrastructure, any subscribed students would not be able to access the enrolled content. Whilst thi</w:t>
-      </w:r>
-      <w:r>
-        <w:t xml:space="preserve">s is arguably a greater issue for a centralised data storage </w:t>
-      </w:r>
-      <w:r>
-        <w:t>platform as it introduces a single point of failure</w:t>
-      </w:r>
-      <w:r>
-        <w:t xml:space="preserve">, the fact that the data storage would be handled internally would mitigate the risk of </w:t>
-      </w:r>
-      <w:r>
-        <w:t xml:space="preserve"> </w:t>
+        <w:t xml:space="preserve">This also means that MightyMooC </w:t>
+      </w:r>
+      <w:r>
+        <w:t>can</w:t>
+      </w:r>
+      <w:r>
+        <w:t xml:space="preserve"> better specify and document the expected format of content. </w:t>
+      </w:r>
+      <w:r>
+        <w:t xml:space="preserve">Which will allow for external APIs to also pull the content. </w:t>
       </w:r>
     </w:p>
     <w:p/>
@@ -1834,36 +2252,149 @@
         <w:rPr>
           <w:i/>
         </w:rPr>
-        <w:t xml:space="preserve">Here we see the process by </w:t>
-      </w:r>
-      <w:proofErr w:type="gramStart"/>
-      <w:r>
-        <w:rPr>
-          <w:i/>
-        </w:rPr>
-        <w:t>which  an</w:t>
-      </w:r>
-      <w:proofErr w:type="gramEnd"/>
-      <w:r>
-        <w:rPr>
-          <w:i/>
-        </w:rPr>
-        <w:t xml:space="preserve"> end user would search for courses in a given subject. </w:t>
-      </w:r>
-    </w:p>
-    <w:p>
-      <w:pPr>
-        <w:rPr>
-          <w:i/>
-        </w:rPr>
-      </w:pPr>
-    </w:p>
-    <w:p>
-      <w:pPr>
-        <w:rPr>
-          <w:i/>
-        </w:rPr>
-      </w:pPr>
+        <w:t xml:space="preserve">Here we see the process </w:t>
+      </w:r>
+      <w:r>
+        <w:rPr>
+          <w:i/>
+        </w:rPr>
+        <w:t xml:space="preserve">by which </w:t>
+      </w:r>
+      <w:r>
+        <w:rPr>
+          <w:i/>
+        </w:rPr>
+        <w:t xml:space="preserve">an end user would search for courses in a given subject. </w:t>
+      </w:r>
+    </w:p>
+    <w:p>
+      <w:pPr>
+        <w:rPr>
+          <w:i/>
+        </w:rPr>
+      </w:pPr>
+    </w:p>
+    <w:p/>
+    <w:p>
+      <w:pPr>
+        <w:rPr>
+          <w:b/>
+        </w:rPr>
+      </w:pPr>
+      <w:r>
+        <w:rPr>
+          <w:b/>
+        </w:rPr>
+        <w:t>A.1.2</w:t>
+      </w:r>
+      <w:r>
+        <w:rPr>
+          <w:b/>
+        </w:rPr>
+        <w:t xml:space="preserve"> Define </w:t>
+      </w:r>
+      <w:r>
+        <w:rPr>
+          <w:b/>
+        </w:rPr>
+        <w:t>Technology Architecture</w:t>
+      </w:r>
+    </w:p>
+    <w:p>
+      <w:pPr>
+        <w:rPr>
+          <w:b/>
+        </w:rPr>
+      </w:pPr>
+    </w:p>
+    <w:p>
+      <w:r>
+        <w:t xml:space="preserve">Given the above discussion it was considered that a centralised content store to which content providers would upload material was the best architecture. The discussion around caching and data locally are still considered relevant in this architecture and so these have been incorporated into the technology architecture design. </w:t>
+      </w:r>
+    </w:p>
+    <w:p>
+      <w:pPr>
+        <w:rPr>
+          <w:b/>
+        </w:rPr>
+      </w:pPr>
+    </w:p>
+    <w:p>
+      <w:pPr>
+        <w:rPr>
+          <w:i/>
+        </w:rPr>
+      </w:pPr>
+      <w:r>
+        <w:rPr>
+          <w:i/>
+        </w:rPr>
+        <w:drawing>
+          <wp:inline distT="0" distB="0" distL="0" distR="0" wp14:anchorId="607FDEDF" wp14:editId="0C62AA0C">
+            <wp:extent cx="5727700" cy="2892425"/>
+            <wp:effectExtent l="0" t="0" r="12700" b="3175"/>
+            <wp:docPr id="13" name="Picture 13"/>
+            <wp:cNvGraphicFramePr>
+              <a:graphicFrameLocks xmlns:a="http://schemas.openxmlformats.org/drawingml/2006/main" noChangeAspect="1"/>
+            </wp:cNvGraphicFramePr>
+            <a:graphic xmlns:a="http://schemas.openxmlformats.org/drawingml/2006/main">
+              <a:graphicData uri="http://schemas.openxmlformats.org/drawingml/2006/picture">
+                <pic:pic xmlns:pic="http://schemas.openxmlformats.org/drawingml/2006/picture">
+                  <pic:nvPicPr>
+                    <pic:cNvPr id="1" name=""/>
+                    <pic:cNvPicPr/>
+                  </pic:nvPicPr>
+                  <pic:blipFill>
+                    <a:blip r:embed="rId8"/>
+                    <a:stretch>
+                      <a:fillRect/>
+                    </a:stretch>
+                  </pic:blipFill>
+                  <pic:spPr>
+                    <a:xfrm>
+                      <a:off x="0" y="0"/>
+                      <a:ext cx="5727700" cy="2892425"/>
+                    </a:xfrm>
+                    <a:prstGeom prst="rect">
+                      <a:avLst/>
+                    </a:prstGeom>
+                  </pic:spPr>
+                </pic:pic>
+              </a:graphicData>
+            </a:graphic>
+          </wp:inline>
+        </w:drawing>
+      </w:r>
+    </w:p>
+    <w:p>
+      <w:pPr>
+        <w:rPr>
+          <w:i/>
+        </w:rPr>
+      </w:pPr>
+      <w:r>
+        <w:rPr>
+          <w:i/>
+        </w:rPr>
+        <w:t xml:space="preserve">Figure 4:  </w:t>
+      </w:r>
+      <w:r>
+        <w:rPr>
+          <w:i/>
+        </w:rPr>
+        <w:t xml:space="preserve">MightyMooC technology architecture and example data flow for a video stream. </w:t>
+      </w:r>
+    </w:p>
+    <w:p>
+      <w:pPr>
+        <w:rPr>
+          <w:i/>
+        </w:rPr>
+      </w:pPr>
+    </w:p>
+    <w:p>
+      <w:bookmarkStart w:id="0" w:name="_GoBack"/>
+      <w:bookmarkEnd w:id="0"/>
     </w:p>
     <w:sectPr>
       <w:pgSz w:w="11900" w:h="16840"/>

</xml_diff>

<commit_message>
added base_service class and db migrations
</commit_message>
<xml_diff>
--- a/content/docs/Service Oriented Architecture.docx
+++ b/content/docs/Service Oriented Architecture.docx
@@ -2368,14 +2368,70 @@
     <w:p>
       <w:pPr>
         <w:rPr>
-          <w:color w:val="000000" w:themeColor="text1"/>
-        </w:rPr>
-      </w:pPr>
-      <w:r>
-        <w:rPr>
-          <w:color w:val="000000" w:themeColor="text1"/>
-        </w:rPr>
-        <w:t xml:space="preserve">A gateway for any in/outbound connections to the Relational Database. </w:t>
+          <w:b/>
+          <w:color w:val="000000" w:themeColor="text1"/>
+        </w:rPr>
+      </w:pPr>
+      <w:r>
+        <w:rPr>
+          <w:color w:val="000000" w:themeColor="text1"/>
+        </w:rPr>
+        <w:t>A</w:t>
+      </w:r>
+      <w:r>
+        <w:rPr>
+          <w:color w:val="000000" w:themeColor="text1"/>
+        </w:rPr>
+        <w:t>ct as a conduit to the database</w:t>
+      </w:r>
+      <w:r>
+        <w:rPr>
+          <w:color w:val="000000" w:themeColor="text1"/>
+        </w:rPr>
+        <w:t xml:space="preserve"> </w:t>
+      </w:r>
+      <w:r>
+        <w:rPr>
+          <w:color w:val="000000" w:themeColor="text1"/>
+        </w:rPr>
+        <w:t>to e</w:t>
+      </w:r>
+      <w:r>
+        <w:rPr>
+          <w:color w:val="000000" w:themeColor="text1"/>
+        </w:rPr>
+        <w:t>nsure that any requests to the database are authenticated</w:t>
+      </w:r>
+      <w:r>
+        <w:rPr>
+          <w:b/>
+          <w:color w:val="000000" w:themeColor="text1"/>
+        </w:rPr>
+        <w:t>,</w:t>
+      </w:r>
+      <w:r>
+        <w:rPr>
+          <w:color w:val="000000" w:themeColor="text1"/>
+        </w:rPr>
+        <w:t xml:space="preserve"> that the database </w:t>
+      </w:r>
+      <w:r>
+        <w:rPr>
+          <w:color w:val="000000" w:themeColor="text1"/>
+        </w:rPr>
+        <w:t>ser</w:t>
+      </w:r>
+      <w:r>
+        <w:rPr>
+          <w:color w:val="000000" w:themeColor="text1"/>
+        </w:rPr>
+        <w:t>ver is not exposing any ports directs to the internet</w:t>
+      </w:r>
+      <w:r>
+        <w:rPr>
+          <w:color w:val="000000" w:themeColor="text1"/>
+        </w:rPr>
+        <w:t>.</w:t>
       </w:r>
     </w:p>
     <w:p>
@@ -2440,214 +2496,216 @@
     <w:p>
       <w:pPr>
         <w:rPr>
-          <w:color w:val="000000" w:themeColor="text1"/>
-        </w:rPr>
-      </w:pPr>
-      <w:r>
-        <w:rPr>
-          <w:b/>
-          <w:color w:val="000000" w:themeColor="text1"/>
-        </w:rPr>
-        <w:t>Content Gateway</w:t>
-      </w:r>
-    </w:p>
-    <w:p>
-      <w:pPr>
-        <w:rPr>
-          <w:color w:val="000000" w:themeColor="text1"/>
-        </w:rPr>
-      </w:pPr>
-      <w:r>
-        <w:rPr>
-          <w:color w:val="000000" w:themeColor="text1"/>
-        </w:rPr>
-        <w:t>Analogous to the Database Gateway –</w:t>
-      </w:r>
-      <w:r>
-        <w:rPr>
-          <w:color w:val="000000" w:themeColor="text1"/>
-        </w:rPr>
-        <w:t xml:space="preserve"> provide</w:t>
-      </w:r>
-      <w:r>
-        <w:rPr>
-          <w:color w:val="000000" w:themeColor="text1"/>
-        </w:rPr>
-        <w:t xml:space="preserve">s a gateway into the Content Store. </w:t>
-      </w:r>
-    </w:p>
-    <w:p>
-      <w:pPr>
-        <w:rPr>
-          <w:color w:val="000000" w:themeColor="text1"/>
-        </w:rPr>
-      </w:pPr>
-    </w:p>
-    <w:p>
-      <w:pPr>
-        <w:rPr>
-          <w:b/>
-          <w:color w:val="000000" w:themeColor="text1"/>
-        </w:rPr>
-      </w:pPr>
-      <w:r>
-        <w:rPr>
-          <w:b/>
-          <w:color w:val="000000" w:themeColor="text1"/>
-        </w:rPr>
-        <w:t xml:space="preserve">Content Store </w:t>
-      </w:r>
-    </w:p>
-    <w:p>
-      <w:pPr>
-        <w:rPr>
-          <w:color w:val="000000" w:themeColor="text1"/>
-        </w:rPr>
-      </w:pPr>
-      <w:r>
-        <w:rPr>
-          <w:color w:val="000000" w:themeColor="text1"/>
-        </w:rPr>
-        <w:t>The Content Store is a data repository where all content provided by external</w:t>
-      </w:r>
-      <w:r>
-        <w:rPr>
-          <w:color w:val="000000" w:themeColor="text1"/>
-        </w:rPr>
-        <w:t xml:space="preserve"> </w:t>
-      </w:r>
-      <w:r>
-        <w:rPr>
-          <w:color w:val="000000" w:themeColor="text1"/>
-        </w:rPr>
-        <w:t>providers would res</w:t>
-      </w:r>
-      <w:r>
-        <w:rPr>
-          <w:color w:val="000000" w:themeColor="text1"/>
-        </w:rPr>
-        <w:t xml:space="preserve">ide. This is liable to have scalability considerations as the number of providers participating </w:t>
-      </w:r>
-      <w:r>
-        <w:rPr>
-          <w:color w:val="000000" w:themeColor="text1"/>
-        </w:rPr>
-        <w:t>in the system grows. Given that</w:t>
-      </w:r>
-      <w:r>
-        <w:rPr>
-          <w:color w:val="000000" w:themeColor="text1"/>
-        </w:rPr>
-        <w:t xml:space="preserve"> p</w:t>
-      </w:r>
-      <w:r>
-        <w:rPr>
-          <w:color w:val="000000" w:themeColor="text1"/>
-        </w:rPr>
-        <w:t>roviders</w:t>
-      </w:r>
-      <w:r>
-        <w:rPr>
-          <w:color w:val="000000" w:themeColor="text1"/>
-        </w:rPr>
-        <w:t xml:space="preserve"> will </w:t>
-      </w:r>
-      <w:r>
-        <w:rPr>
-          <w:color w:val="000000" w:themeColor="text1"/>
-        </w:rPr>
-        <w:t>upload</w:t>
-      </w:r>
-      <w:r>
-        <w:rPr>
-          <w:color w:val="000000" w:themeColor="text1"/>
-        </w:rPr>
-        <w:t xml:space="preserve"> </w:t>
-      </w:r>
-      <w:r>
-        <w:rPr>
-          <w:color w:val="000000" w:themeColor="text1"/>
-        </w:rPr>
-        <w:t xml:space="preserve">a range of materials such as video media files, PDF, and images </w:t>
-      </w:r>
-      <w:r>
-        <w:rPr>
-          <w:color w:val="000000" w:themeColor="text1"/>
-        </w:rPr>
-        <w:t>one solution would</w:t>
-      </w:r>
-      <w:r>
-        <w:rPr>
-          <w:color w:val="000000" w:themeColor="text1"/>
-        </w:rPr>
-        <w:t xml:space="preserve"> be that a simple scalable store system like Amazon S3 buckets would </w:t>
-      </w:r>
-      <w:r>
-        <w:rPr>
-          <w:color w:val="000000" w:themeColor="text1"/>
-        </w:rPr>
-        <w:t xml:space="preserve">be a suitable solution. </w:t>
-      </w:r>
-      <w:r>
-        <w:rPr>
-          <w:color w:val="000000" w:themeColor="text1"/>
-        </w:rPr>
-        <w:t>An alternative approach would be to</w:t>
-      </w:r>
-      <w:r>
-        <w:rPr>
-          <w:color w:val="000000" w:themeColor="text1"/>
-        </w:rPr>
-        <w:t xml:space="preserve"> use a NO</w:t>
-      </w:r>
-      <w:r>
-        <w:rPr>
-          <w:color w:val="000000" w:themeColor="text1"/>
-        </w:rPr>
-        <w:t xml:space="preserve">SQL database as a document such as MongoDB which uses the BSON data format to store large binary objects such as videos. This could have speed and analytics benefits in the long run. </w:t>
-      </w:r>
-    </w:p>
-    <w:p>
-      <w:pPr>
-        <w:rPr>
-          <w:color w:val="000000" w:themeColor="text1"/>
-        </w:rPr>
-      </w:pPr>
-    </w:p>
-    <w:p>
-      <w:pPr>
-        <w:rPr>
-          <w:b/>
-          <w:color w:val="000000" w:themeColor="text1"/>
-        </w:rPr>
-      </w:pPr>
-      <w:r>
-        <w:rPr>
-          <w:b/>
-          <w:color w:val="000000" w:themeColor="text1"/>
-        </w:rPr>
-        <w:t>Cache Server</w:t>
-      </w:r>
-    </w:p>
-    <w:p>
-      <w:pPr>
-        <w:rPr>
-          <w:color w:val="000000" w:themeColor="text1"/>
-        </w:rPr>
-      </w:pPr>
-      <w:r>
-        <w:rPr>
-          <w:color w:val="000000" w:themeColor="text1"/>
-        </w:rPr>
-        <w:t>A server to Cache media conte</w:t>
-      </w:r>
+          <w:b/>
+          <w:color w:val="000000" w:themeColor="text1"/>
+        </w:rPr>
+      </w:pPr>
+    </w:p>
+    <w:p>
+      <w:pPr>
+        <w:rPr>
+          <w:color w:val="000000" w:themeColor="text1"/>
+        </w:rPr>
+      </w:pPr>
       <w:bookmarkStart w:id="0" w:name="_GoBack"/>
       <w:bookmarkEnd w:id="0"/>
       <w:r>
         <w:rPr>
-          <w:color w:val="000000" w:themeColor="text1"/>
-        </w:rPr>
-        <w:t>nt from the Content Store upon request to enhance performance of streaming and reduce bandwidth usage.</w:t>
+          <w:b/>
+          <w:color w:val="000000" w:themeColor="text1"/>
+        </w:rPr>
+        <w:t>Content Gateway</w:t>
+      </w:r>
+    </w:p>
+    <w:p>
+      <w:pPr>
+        <w:rPr>
+          <w:color w:val="000000" w:themeColor="text1"/>
+        </w:rPr>
+      </w:pPr>
+      <w:r>
+        <w:rPr>
+          <w:color w:val="000000" w:themeColor="text1"/>
+        </w:rPr>
+        <w:t>Analogous to the Database Gateway –</w:t>
+      </w:r>
+      <w:r>
+        <w:rPr>
+          <w:color w:val="000000" w:themeColor="text1"/>
+        </w:rPr>
+        <w:t xml:space="preserve"> provide</w:t>
+      </w:r>
+      <w:r>
+        <w:rPr>
+          <w:color w:val="000000" w:themeColor="text1"/>
+        </w:rPr>
+        <w:t xml:space="preserve">s a gateway into the Content Store. </w:t>
+      </w:r>
+    </w:p>
+    <w:p>
+      <w:pPr>
+        <w:rPr>
+          <w:color w:val="000000" w:themeColor="text1"/>
+        </w:rPr>
+      </w:pPr>
+    </w:p>
+    <w:p>
+      <w:pPr>
+        <w:rPr>
+          <w:b/>
+          <w:color w:val="000000" w:themeColor="text1"/>
+        </w:rPr>
+      </w:pPr>
+      <w:r>
+        <w:rPr>
+          <w:b/>
+          <w:color w:val="000000" w:themeColor="text1"/>
+        </w:rPr>
+        <w:t xml:space="preserve">Content Store </w:t>
+      </w:r>
+    </w:p>
+    <w:p>
+      <w:pPr>
+        <w:rPr>
+          <w:color w:val="000000" w:themeColor="text1"/>
+        </w:rPr>
+      </w:pPr>
+      <w:r>
+        <w:rPr>
+          <w:color w:val="000000" w:themeColor="text1"/>
+        </w:rPr>
+        <w:t>The Content Store is a data repository where all content provided by external</w:t>
+      </w:r>
+      <w:r>
+        <w:rPr>
+          <w:color w:val="000000" w:themeColor="text1"/>
+        </w:rPr>
+        <w:t xml:space="preserve"> </w:t>
+      </w:r>
+      <w:r>
+        <w:rPr>
+          <w:color w:val="000000" w:themeColor="text1"/>
+        </w:rPr>
+        <w:t>providers would res</w:t>
+      </w:r>
+      <w:r>
+        <w:rPr>
+          <w:color w:val="000000" w:themeColor="text1"/>
+        </w:rPr>
+        <w:t xml:space="preserve">ide. This is liable to have scalability considerations as the number of providers participating </w:t>
+      </w:r>
+      <w:r>
+        <w:rPr>
+          <w:color w:val="000000" w:themeColor="text1"/>
+        </w:rPr>
+        <w:t>in the system grows. Given that</w:t>
+      </w:r>
+      <w:r>
+        <w:rPr>
+          <w:color w:val="000000" w:themeColor="text1"/>
+        </w:rPr>
+        <w:t xml:space="preserve"> p</w:t>
+      </w:r>
+      <w:r>
+        <w:rPr>
+          <w:color w:val="000000" w:themeColor="text1"/>
+        </w:rPr>
+        <w:t>roviders</w:t>
+      </w:r>
+      <w:r>
+        <w:rPr>
+          <w:color w:val="000000" w:themeColor="text1"/>
+        </w:rPr>
+        <w:t xml:space="preserve"> will </w:t>
+      </w:r>
+      <w:r>
+        <w:rPr>
+          <w:color w:val="000000" w:themeColor="text1"/>
+        </w:rPr>
+        <w:t>upload</w:t>
+      </w:r>
+      <w:r>
+        <w:rPr>
+          <w:color w:val="000000" w:themeColor="text1"/>
+        </w:rPr>
+        <w:t xml:space="preserve"> </w:t>
+      </w:r>
+      <w:r>
+        <w:rPr>
+          <w:color w:val="000000" w:themeColor="text1"/>
+        </w:rPr>
+        <w:t xml:space="preserve">a range of materials such as video media files, PDF, and images </w:t>
+      </w:r>
+      <w:r>
+        <w:rPr>
+          <w:color w:val="000000" w:themeColor="text1"/>
+        </w:rPr>
+        <w:t>one solution would</w:t>
+      </w:r>
+      <w:r>
+        <w:rPr>
+          <w:color w:val="000000" w:themeColor="text1"/>
+        </w:rPr>
+        <w:t xml:space="preserve"> be that a simple scalable store system like Amazon S3 buckets would </w:t>
+      </w:r>
+      <w:r>
+        <w:rPr>
+          <w:color w:val="000000" w:themeColor="text1"/>
+        </w:rPr>
+        <w:t xml:space="preserve">be a suitable solution. </w:t>
+      </w:r>
+      <w:r>
+        <w:rPr>
+          <w:color w:val="000000" w:themeColor="text1"/>
+        </w:rPr>
+        <w:t>An alternative approach would be to</w:t>
+      </w:r>
+      <w:r>
+        <w:rPr>
+          <w:color w:val="000000" w:themeColor="text1"/>
+        </w:rPr>
+        <w:t xml:space="preserve"> use a NO</w:t>
+      </w:r>
+      <w:r>
+        <w:rPr>
+          <w:color w:val="000000" w:themeColor="text1"/>
+        </w:rPr>
+        <w:t xml:space="preserve">SQL database as a document such as MongoDB which uses the BSON data format to store large binary objects such as videos. This could have speed and analytics benefits in the long run. </w:t>
+      </w:r>
+    </w:p>
+    <w:p>
+      <w:pPr>
+        <w:rPr>
+          <w:color w:val="000000" w:themeColor="text1"/>
+        </w:rPr>
+      </w:pPr>
+    </w:p>
+    <w:p>
+      <w:pPr>
+        <w:rPr>
+          <w:b/>
+          <w:color w:val="000000" w:themeColor="text1"/>
+        </w:rPr>
+      </w:pPr>
+      <w:r>
+        <w:rPr>
+          <w:b/>
+          <w:color w:val="000000" w:themeColor="text1"/>
+        </w:rPr>
+        <w:t>Cache Server</w:t>
+      </w:r>
+    </w:p>
+    <w:p>
+      <w:pPr>
+        <w:rPr>
+          <w:color w:val="000000" w:themeColor="text1"/>
+        </w:rPr>
+      </w:pPr>
+      <w:r>
+        <w:rPr>
+          <w:color w:val="000000" w:themeColor="text1"/>
+        </w:rPr>
+        <w:t>A server to Cache media content from the Content Store upon request to enhance performance of streaming and reduce bandwidth usage.</w:t>
       </w:r>
     </w:p>
     <w:p>
@@ -2696,30 +2754,388 @@
       <w:pPr>
         <w:rPr>
           <w:b/>
-          <w:color w:val="000000" w:themeColor="text1"/>
-        </w:rPr>
-      </w:pPr>
-    </w:p>
-    <w:p>
-      <w:pPr>
-        <w:rPr>
-          <w:b/>
-          <w:color w:val="000000" w:themeColor="text1"/>
-        </w:rPr>
-      </w:pPr>
-    </w:p>
-    <w:p>
-      <w:pPr>
-        <w:rPr>
-          <w:color w:val="FF0000"/>
-        </w:rPr>
-      </w:pPr>
-    </w:p>
-    <w:p>
-      <w:pPr>
-        <w:rPr>
-          <w:b/>
-          <w:color w:val="FF0000"/>
+        </w:rPr>
+      </w:pPr>
+      <w:r>
+        <w:rPr>
+          <w:b/>
+        </w:rPr>
+        <w:t>A.1.1 Define Enterprise Business Models</w:t>
+      </w:r>
+    </w:p>
+    <w:p>
+      <w:pPr>
+        <w:rPr>
+          <w:color w:val="000000" w:themeColor="text1"/>
+        </w:rPr>
+      </w:pPr>
+      <w:r>
+        <w:rPr>
+          <w:color w:val="000000" w:themeColor="text1"/>
+        </w:rPr>
+        <w:t xml:space="preserve">From the above </w:t>
+      </w:r>
+      <w:r>
+        <w:rPr>
+          <w:color w:val="000000" w:themeColor="text1"/>
+        </w:rPr>
+        <w:t xml:space="preserve">technology architecture and the project brief the following service inventory blueprint was designed: </w:t>
+      </w:r>
+    </w:p>
+    <w:p>
+      <w:pPr>
+        <w:rPr>
+          <w:color w:val="000000" w:themeColor="text1"/>
+        </w:rPr>
+      </w:pPr>
+    </w:p>
+    <w:p>
+      <w:pPr>
+        <w:rPr>
+          <w:b/>
+          <w:color w:val="000000" w:themeColor="text1"/>
+        </w:rPr>
+      </w:pPr>
+      <w:r>
+        <w:rPr>
+          <w:b/>
+          <w:color w:val="000000" w:themeColor="text1"/>
+        </w:rPr>
+        <w:t xml:space="preserve">Identity service </w:t>
+      </w:r>
+    </w:p>
+    <w:p>
+      <w:pPr>
+        <w:pStyle w:val="ListParagraph"/>
+        <w:numPr>
+          <w:ilvl w:val="0"/>
+          <w:numId w:val="1"/>
+        </w:numPr>
+        <w:rPr>
+          <w:color w:val="000000" w:themeColor="text1"/>
+        </w:rPr>
+      </w:pPr>
+      <w:r>
+        <w:rPr>
+          <w:color w:val="000000" w:themeColor="text1"/>
+        </w:rPr>
+        <w:t xml:space="preserve">Sign up  </w:t>
+      </w:r>
+    </w:p>
+    <w:p>
+      <w:pPr>
+        <w:pStyle w:val="ListParagraph"/>
+        <w:numPr>
+          <w:ilvl w:val="1"/>
+          <w:numId w:val="1"/>
+        </w:numPr>
+        <w:rPr>
+          <w:color w:val="000000" w:themeColor="text1"/>
+        </w:rPr>
+      </w:pPr>
+      <w:r>
+        <w:rPr>
+          <w:color w:val="000000" w:themeColor="text1"/>
+        </w:rPr>
+        <w:t>Customer / Content Provider / Corporate</w:t>
+      </w:r>
+    </w:p>
+    <w:p>
+      <w:pPr>
+        <w:pStyle w:val="ListParagraph"/>
+        <w:numPr>
+          <w:ilvl w:val="0"/>
+          <w:numId w:val="1"/>
+        </w:numPr>
+        <w:rPr>
+          <w:color w:val="000000" w:themeColor="text1"/>
+        </w:rPr>
+      </w:pPr>
+      <w:r>
+        <w:rPr>
+          <w:color w:val="000000" w:themeColor="text1"/>
+        </w:rPr>
+        <w:t xml:space="preserve">Login </w:t>
+      </w:r>
+    </w:p>
+    <w:p>
+      <w:pPr>
+        <w:pStyle w:val="ListParagraph"/>
+        <w:numPr>
+          <w:ilvl w:val="1"/>
+          <w:numId w:val="1"/>
+        </w:numPr>
+        <w:rPr>
+          <w:color w:val="000000" w:themeColor="text1"/>
+        </w:rPr>
+      </w:pPr>
+      <w:r>
+        <w:rPr>
+          <w:color w:val="000000" w:themeColor="text1"/>
+        </w:rPr>
+        <w:t>Customer / Content Provider / Corporate</w:t>
+      </w:r>
+    </w:p>
+    <w:p>
+      <w:pPr>
+        <w:rPr>
+          <w:b/>
+          <w:color w:val="000000" w:themeColor="text1"/>
+        </w:rPr>
+      </w:pPr>
+      <w:r>
+        <w:rPr>
+          <w:b/>
+          <w:color w:val="000000" w:themeColor="text1"/>
+        </w:rPr>
+        <w:t>Catalogue</w:t>
+      </w:r>
+      <w:r>
+        <w:rPr>
+          <w:b/>
+          <w:color w:val="000000" w:themeColor="text1"/>
+        </w:rPr>
+        <w:t xml:space="preserve"> service </w:t>
+      </w:r>
+    </w:p>
+    <w:p>
+      <w:pPr>
+        <w:pStyle w:val="ListParagraph"/>
+        <w:numPr>
+          <w:ilvl w:val="0"/>
+          <w:numId w:val="1"/>
+        </w:numPr>
+        <w:rPr>
+          <w:b/>
+          <w:color w:val="000000" w:themeColor="text1"/>
+        </w:rPr>
+      </w:pPr>
+      <w:r>
+        <w:rPr>
+          <w:color w:val="000000" w:themeColor="text1"/>
+        </w:rPr>
+        <w:t xml:space="preserve">Searchable catalogue of courses </w:t>
+      </w:r>
+    </w:p>
+    <w:p>
+      <w:pPr>
+        <w:pStyle w:val="ListParagraph"/>
+        <w:numPr>
+          <w:ilvl w:val="0"/>
+          <w:numId w:val="1"/>
+        </w:numPr>
+        <w:rPr>
+          <w:b/>
+          <w:color w:val="000000" w:themeColor="text1"/>
+        </w:rPr>
+      </w:pPr>
+      <w:r>
+        <w:rPr>
+          <w:color w:val="000000" w:themeColor="text1"/>
+        </w:rPr>
+        <w:t xml:space="preserve"> GET: </w:t>
+      </w:r>
+    </w:p>
+    <w:p>
+      <w:pPr>
+        <w:pStyle w:val="ListParagraph"/>
+        <w:numPr>
+          <w:ilvl w:val="1"/>
+          <w:numId w:val="1"/>
+        </w:numPr>
+        <w:rPr>
+          <w:b/>
+          <w:color w:val="000000" w:themeColor="text1"/>
+        </w:rPr>
+      </w:pPr>
+      <w:r>
+        <w:rPr>
+          <w:color w:val="000000" w:themeColor="text1"/>
+        </w:rPr>
+        <w:t>by_category</w:t>
+      </w:r>
+    </w:p>
+    <w:p>
+      <w:pPr>
+        <w:pStyle w:val="ListParagraph"/>
+        <w:numPr>
+          <w:ilvl w:val="1"/>
+          <w:numId w:val="1"/>
+        </w:numPr>
+        <w:rPr>
+          <w:b/>
+          <w:color w:val="000000" w:themeColor="text1"/>
+        </w:rPr>
+      </w:pPr>
+      <w:r>
+        <w:rPr>
+          <w:color w:val="000000" w:themeColor="text1"/>
+        </w:rPr>
+        <w:t>by_name</w:t>
+      </w:r>
+    </w:p>
+    <w:p>
+      <w:pPr>
+        <w:pStyle w:val="ListParagraph"/>
+        <w:numPr>
+          <w:ilvl w:val="1"/>
+          <w:numId w:val="1"/>
+        </w:numPr>
+        <w:rPr>
+          <w:b/>
+          <w:color w:val="000000" w:themeColor="text1"/>
+        </w:rPr>
+      </w:pPr>
+      <w:r>
+        <w:rPr>
+          <w:color w:val="000000" w:themeColor="text1"/>
+        </w:rPr>
+        <w:t>by_user</w:t>
+      </w:r>
+    </w:p>
+    <w:p>
+      <w:pPr>
+        <w:pStyle w:val="ListParagraph"/>
+        <w:numPr>
+          <w:ilvl w:val="1"/>
+          <w:numId w:val="1"/>
+        </w:numPr>
+        <w:rPr>
+          <w:b/>
+          <w:color w:val="000000" w:themeColor="text1"/>
+        </w:rPr>
+      </w:pPr>
+      <w:r>
+        <w:rPr>
+          <w:color w:val="000000" w:themeColor="text1"/>
+        </w:rPr>
+        <w:t xml:space="preserve">by_provider </w:t>
+      </w:r>
+    </w:p>
+    <w:p>
+      <w:pPr>
+        <w:pStyle w:val="ListParagraph"/>
+        <w:numPr>
+          <w:ilvl w:val="0"/>
+          <w:numId w:val="1"/>
+        </w:numPr>
+        <w:rPr>
+          <w:color w:val="000000" w:themeColor="text1"/>
+        </w:rPr>
+      </w:pPr>
+      <w:r>
+        <w:rPr>
+          <w:color w:val="000000" w:themeColor="text1"/>
+        </w:rPr>
+        <w:t xml:space="preserve">POST: </w:t>
+      </w:r>
+    </w:p>
+    <w:p>
+      <w:pPr>
+        <w:pStyle w:val="ListParagraph"/>
+        <w:numPr>
+          <w:ilvl w:val="1"/>
+          <w:numId w:val="1"/>
+        </w:numPr>
+        <w:rPr>
+          <w:b/>
+          <w:color w:val="000000" w:themeColor="text1"/>
+        </w:rPr>
+      </w:pPr>
+      <w:r>
+        <w:rPr>
+          <w:color w:val="000000" w:themeColor="text1"/>
+        </w:rPr>
+        <w:t>user</w:t>
+      </w:r>
+      <w:r>
+        <w:rPr>
+          <w:color w:val="000000" w:themeColor="text1"/>
+        </w:rPr>
+        <w:t>_id=’’&amp;course_id=’’ – enrole a user to a course</w:t>
+      </w:r>
+    </w:p>
+    <w:p>
+      <w:pPr>
+        <w:rPr>
+          <w:b/>
+          <w:color w:val="000000" w:themeColor="text1"/>
+        </w:rPr>
+      </w:pPr>
+    </w:p>
+    <w:p>
+      <w:pPr>
+        <w:rPr>
+          <w:b/>
+          <w:color w:val="000000" w:themeColor="text1"/>
+        </w:rPr>
+      </w:pPr>
+      <w:r>
+        <w:rPr>
+          <w:b/>
+          <w:color w:val="000000" w:themeColor="text1"/>
+        </w:rPr>
+        <w:t>Database gateway</w:t>
+      </w:r>
+    </w:p>
+    <w:p>
+      <w:pPr>
+        <w:rPr>
+          <w:b/>
+          <w:color w:val="000000" w:themeColor="text1"/>
+        </w:rPr>
+      </w:pPr>
+      <w:r>
+        <w:rPr>
+          <w:b/>
+          <w:color w:val="000000" w:themeColor="text1"/>
+        </w:rPr>
+        <w:tab/>
+      </w:r>
+    </w:p>
+    <w:p>
+      <w:pPr>
+        <w:rPr>
+          <w:color w:val="000000" w:themeColor="text1"/>
+        </w:rPr>
+      </w:pPr>
+    </w:p>
+    <w:p>
+      <w:pPr>
+        <w:rPr>
+          <w:b/>
+          <w:color w:val="000000" w:themeColor="text1"/>
+        </w:rPr>
+      </w:pPr>
+    </w:p>
+    <w:p>
+      <w:pPr>
+        <w:rPr>
+          <w:b/>
+          <w:color w:val="000000" w:themeColor="text1"/>
+        </w:rPr>
+      </w:pPr>
+    </w:p>
+    <w:p>
+      <w:pPr>
+        <w:ind w:left="720"/>
+        <w:rPr>
+          <w:color w:val="000000" w:themeColor="text1"/>
+        </w:rPr>
+      </w:pPr>
+    </w:p>
+    <w:p>
+      <w:pPr>
+        <w:rPr>
+          <w:color w:val="000000" w:themeColor="text1"/>
+        </w:rPr>
+      </w:pPr>
+    </w:p>
+    <w:p>
+      <w:pPr>
+        <w:rPr>
+          <w:b/>
+          <w:color w:val="000000" w:themeColor="text1"/>
         </w:rPr>
       </w:pPr>
     </w:p>

</xml_diff>